<commit_message>
ajustando documento com prototipo
</commit_message>
<xml_diff>
--- a/Estacionamento_ER_Prototipo_AP2.docx
+++ b/Estacionamento_ER_Prototipo_AP2.docx
@@ -2793,6 +2793,640 @@
     </w:p>
     <w:p>
       <w:pPr>
+        <w:widowControl w:val="0"/>
+        <w:spacing w:line="240" w:lineRule="auto"/>
+        <w:ind w:right="1220.1806640625"/>
+        <w:rPr>
+          <w:b w:val="1"/>
+          <w:sz w:val="36"/>
+          <w:szCs w:val="36"/>
+        </w:rPr>
+      </w:pPr>
+      <w:r>
+        <w:rPr>
+          <w:rtl w:val="0"/>
+        </w:rPr>
+      </w:r>
+    </w:p>
+    <w:p>
+      <w:pPr>
+        <w:widowControl w:val="0"/>
+        <w:spacing w:line="240" w:lineRule="auto"/>
+        <w:ind w:right="1220.1806640625"/>
+        <w:rPr>
+          <w:b w:val="1"/>
+          <w:sz w:val="36"/>
+          <w:szCs w:val="36"/>
+        </w:rPr>
+      </w:pPr>
+      <w:r>
+        <w:rPr>
+          <w:rtl w:val="0"/>
+        </w:rPr>
+      </w:r>
+    </w:p>
+    <w:p>
+      <w:pPr>
+        <w:widowControl w:val="0"/>
+        <w:spacing w:line="240" w:lineRule="auto"/>
+        <w:ind w:right="1220.1806640625"/>
+        <w:rPr>
+          <w:b w:val="1"/>
+          <w:sz w:val="36"/>
+          <w:szCs w:val="36"/>
+        </w:rPr>
+      </w:pPr>
+      <w:r>
+        <w:rPr>
+          <w:rtl w:val="0"/>
+        </w:rPr>
+      </w:r>
+    </w:p>
+    <w:p>
+      <w:pPr>
+        <w:widowControl w:val="0"/>
+        <w:spacing w:line="240" w:lineRule="auto"/>
+        <w:ind w:right="1220.1806640625"/>
+        <w:rPr>
+          <w:b w:val="1"/>
+          <w:sz w:val="36"/>
+          <w:szCs w:val="36"/>
+        </w:rPr>
+      </w:pPr>
+      <w:r>
+        <w:rPr>
+          <w:rtl w:val="0"/>
+        </w:rPr>
+      </w:r>
+    </w:p>
+    <w:p>
+      <w:pPr>
+        <w:widowControl w:val="0"/>
+        <w:spacing w:line="240" w:lineRule="auto"/>
+        <w:ind w:right="1220.1806640625"/>
+        <w:rPr>
+          <w:b w:val="1"/>
+          <w:sz w:val="36"/>
+          <w:szCs w:val="36"/>
+        </w:rPr>
+      </w:pPr>
+      <w:r>
+        <w:rPr>
+          <w:rtl w:val="0"/>
+        </w:rPr>
+      </w:r>
+    </w:p>
+    <w:p>
+      <w:pPr>
+        <w:widowControl w:val="0"/>
+        <w:spacing w:line="240" w:lineRule="auto"/>
+        <w:ind w:right="1220.1806640625"/>
+        <w:rPr>
+          <w:b w:val="1"/>
+          <w:sz w:val="36"/>
+          <w:szCs w:val="36"/>
+        </w:rPr>
+      </w:pPr>
+      <w:r>
+        <w:rPr>
+          <w:rtl w:val="0"/>
+        </w:rPr>
+      </w:r>
+    </w:p>
+    <w:p>
+      <w:pPr>
+        <w:widowControl w:val="0"/>
+        <w:spacing w:line="240" w:lineRule="auto"/>
+        <w:ind w:right="1220.1806640625"/>
+        <w:rPr>
+          <w:b w:val="1"/>
+          <w:sz w:val="36"/>
+          <w:szCs w:val="36"/>
+        </w:rPr>
+      </w:pPr>
+      <w:r>
+        <w:rPr>
+          <w:rtl w:val="0"/>
+        </w:rPr>
+      </w:r>
+    </w:p>
+    <w:p>
+      <w:pPr>
+        <w:widowControl w:val="0"/>
+        <w:spacing w:line="240" w:lineRule="auto"/>
+        <w:ind w:right="1220.1806640625"/>
+        <w:rPr>
+          <w:b w:val="1"/>
+          <w:sz w:val="36"/>
+          <w:szCs w:val="36"/>
+        </w:rPr>
+      </w:pPr>
+      <w:r>
+        <w:rPr>
+          <w:b w:val="1"/>
+          <w:sz w:val="36"/>
+          <w:szCs w:val="36"/>
+          <w:rtl w:val="0"/>
+        </w:rPr>
+        <w:t xml:space="preserve">ATA DE REUNIÃO – BRAINSTORM </w:t>
+      </w:r>
+    </w:p>
+    <w:p>
+      <w:pPr>
+        <w:widowControl w:val="0"/>
+        <w:spacing w:before="1021.92138671875" w:line="240" w:lineRule="auto"/>
+        <w:ind w:left="15.399932861328125" w:firstLine="0"/>
+        <w:rPr>
+          <w:sz w:val="20"/>
+          <w:szCs w:val="20"/>
+        </w:rPr>
+      </w:pPr>
+      <w:r>
+        <w:rPr>
+          <w:sz w:val="20"/>
+          <w:szCs w:val="20"/>
+          <w:rtl w:val="0"/>
+        </w:rPr>
+        <w:t xml:space="preserve">Data: 03/09/2025 </w:t>
+      </w:r>
+    </w:p>
+    <w:p>
+      <w:pPr>
+        <w:widowControl w:val="0"/>
+        <w:spacing w:before="31.077880859375" w:line="240" w:lineRule="auto"/>
+        <w:ind w:left="16.00006103515625" w:firstLine="0"/>
+        <w:rPr>
+          <w:sz w:val="20"/>
+          <w:szCs w:val="20"/>
+        </w:rPr>
+      </w:pPr>
+      <w:r>
+        <w:rPr>
+          <w:sz w:val="20"/>
+          <w:szCs w:val="20"/>
+          <w:rtl w:val="0"/>
+        </w:rPr>
+        <w:t xml:space="preserve">Horário de início: 19:30 </w:t>
+      </w:r>
+    </w:p>
+    <w:p>
+      <w:pPr>
+        <w:widowControl w:val="0"/>
+        <w:spacing w:before="31.077880859375" w:line="240" w:lineRule="auto"/>
+        <w:ind w:left="16.00006103515625" w:firstLine="0"/>
+        <w:rPr>
+          <w:sz w:val="20"/>
+          <w:szCs w:val="20"/>
+        </w:rPr>
+      </w:pPr>
+      <w:r>
+        <w:rPr>
+          <w:sz w:val="20"/>
+          <w:szCs w:val="20"/>
+          <w:rtl w:val="0"/>
+        </w:rPr>
+        <w:t xml:space="preserve">Horário de término: 20:40 </w:t>
+      </w:r>
+    </w:p>
+    <w:p>
+      <w:pPr>
+        <w:widowControl w:val="0"/>
+        <w:spacing w:before="31.077880859375" w:line="240" w:lineRule="auto"/>
+        <w:ind w:left="14.600067138671875" w:firstLine="0"/>
+        <w:rPr>
+          <w:sz w:val="20"/>
+          <w:szCs w:val="20"/>
+        </w:rPr>
+      </w:pPr>
+      <w:r>
+        <w:rPr>
+          <w:sz w:val="20"/>
+          <w:szCs w:val="20"/>
+          <w:rtl w:val="0"/>
+        </w:rPr>
+        <w:t xml:space="preserve">Local: Google Meet </w:t>
+      </w:r>
+    </w:p>
+    <w:p>
+      <w:pPr>
+        <w:widowControl w:val="0"/>
+        <w:spacing w:before="31.077880859375" w:line="240" w:lineRule="auto"/>
+        <w:ind w:left="4.600067138671875" w:firstLine="0"/>
+        <w:rPr>
+          <w:sz w:val="20"/>
+          <w:szCs w:val="20"/>
+        </w:rPr>
+      </w:pPr>
+      <w:r>
+        <w:rPr>
+          <w:sz w:val="20"/>
+          <w:szCs w:val="20"/>
+          <w:rtl w:val="0"/>
+        </w:rPr>
+        <w:t xml:space="preserve">Tipo de reunião: Brainstorm </w:t>
+      </w:r>
+    </w:p>
+    <w:p>
+      <w:pPr>
+        <w:widowControl w:val="0"/>
+        <w:spacing w:before="693.074951171875" w:line="240" w:lineRule="auto"/>
+        <w:ind w:left="18.9599609375" w:firstLine="0"/>
+        <w:rPr>
+          <w:b w:val="1"/>
+          <w:sz w:val="24"/>
+          <w:szCs w:val="24"/>
+        </w:rPr>
+      </w:pPr>
+      <w:r>
+        <w:rPr>
+          <w:b w:val="1"/>
+          <w:sz w:val="24"/>
+          <w:szCs w:val="24"/>
+          <w:rtl w:val="0"/>
+        </w:rPr>
+        <w:t xml:space="preserve">1. Participantes </w:t>
+      </w:r>
+    </w:p>
+    <w:p>
+      <w:pPr>
+        <w:widowControl w:val="0"/>
+        <w:spacing w:before="555.90576171875" w:line="240" w:lineRule="auto"/>
+        <w:ind w:left="11.660003662109375" w:firstLine="0"/>
+        <w:rPr/>
+      </w:pPr>
+      <w:r>
+        <w:rPr>
+          <w:rtl w:val="0"/>
+        </w:rPr>
+        <w:t xml:space="preserve">• Ronaldo Filgueira Cavalcante </w:t>
+      </w:r>
+    </w:p>
+    <w:p>
+      <w:pPr>
+        <w:widowControl w:val="0"/>
+        <w:spacing w:before="234.1827392578125" w:line="240" w:lineRule="auto"/>
+        <w:ind w:left="11.660003662109375" w:firstLine="0"/>
+        <w:rPr/>
+      </w:pPr>
+      <w:r>
+        <w:rPr>
+          <w:rtl w:val="0"/>
+        </w:rPr>
+        <w:t xml:space="preserve">• Maycon Pereira </w:t>
+      </w:r>
+    </w:p>
+    <w:p>
+      <w:pPr>
+        <w:widowControl w:val="0"/>
+        <w:spacing w:before="234.1876220703125" w:line="240" w:lineRule="auto"/>
+        <w:ind w:left="11.660003662109375" w:firstLine="0"/>
+        <w:rPr/>
+      </w:pPr>
+      <w:r>
+        <w:rPr>
+          <w:rtl w:val="0"/>
+        </w:rPr>
+        <w:t xml:space="preserve">• Luis Gabriel </w:t>
+      </w:r>
+    </w:p>
+    <w:p>
+      <w:pPr>
+        <w:widowControl w:val="0"/>
+        <w:spacing w:before="232.9425048828125" w:line="240" w:lineRule="auto"/>
+        <w:ind w:left="6.00006103515625" w:firstLine="0"/>
+        <w:rPr>
+          <w:b w:val="1"/>
+          <w:sz w:val="24"/>
+          <w:szCs w:val="24"/>
+        </w:rPr>
+      </w:pPr>
+      <w:r>
+        <w:rPr>
+          <w:b w:val="1"/>
+          <w:sz w:val="24"/>
+          <w:szCs w:val="24"/>
+          <w:rtl w:val="0"/>
+        </w:rPr>
+        <w:t xml:space="preserve">2. Tema do Brainstorm </w:t>
+      </w:r>
+    </w:p>
+    <w:p>
+      <w:pPr>
+        <w:widowControl w:val="0"/>
+        <w:spacing w:before="529.4610595703125" w:line="240" w:lineRule="auto"/>
+        <w:ind w:left="9.900054931640625" w:firstLine="0"/>
+        <w:rPr/>
+      </w:pPr>
+      <w:r>
+        <w:rPr>
+          <w:rtl w:val="0"/>
+        </w:rPr>
+        <w:t xml:space="preserve">Solução de Software para um Estacionamento </w:t>
+      </w:r>
+    </w:p>
+    <w:p>
+      <w:pPr>
+        <w:widowControl w:val="0"/>
+        <w:spacing w:before="232.9473876953125" w:line="240" w:lineRule="auto"/>
+        <w:ind w:left="9.120025634765625" w:firstLine="0"/>
+        <w:rPr>
+          <w:b w:val="1"/>
+          <w:sz w:val="24"/>
+          <w:szCs w:val="24"/>
+        </w:rPr>
+      </w:pPr>
+      <w:r>
+        <w:rPr>
+          <w:b w:val="1"/>
+          <w:sz w:val="24"/>
+          <w:szCs w:val="24"/>
+          <w:rtl w:val="0"/>
+        </w:rPr>
+        <w:t xml:space="preserve">3. Objetivo </w:t>
+      </w:r>
+    </w:p>
+    <w:p>
+      <w:pPr>
+        <w:widowControl w:val="0"/>
+        <w:spacing w:before="555.9063720703125" w:line="264.369535446167" w:lineRule="auto"/>
+        <w:ind w:left="7.920074462890625" w:right="636.9708251953125" w:firstLine="9.019927978515625"/>
+        <w:rPr/>
+      </w:pPr>
+      <w:r>
+        <w:rPr>
+          <w:rtl w:val="0"/>
+        </w:rPr>
+        <w:t xml:space="preserve">Definir ideias, alternativas e soluções relacionadas ao tema acima, para posterior análise e priorização. </w:t>
+      </w:r>
+    </w:p>
+    <w:p>
+      <w:pPr>
+        <w:widowControl w:val="0"/>
+        <w:spacing w:before="210.6036376953125" w:line="240" w:lineRule="auto"/>
+        <w:ind w:left="4.5599365234375" w:firstLine="0"/>
+        <w:rPr>
+          <w:b w:val="1"/>
+          <w:sz w:val="24"/>
+          <w:szCs w:val="24"/>
+        </w:rPr>
+      </w:pPr>
+      <w:r>
+        <w:rPr>
+          <w:b w:val="1"/>
+          <w:sz w:val="24"/>
+          <w:szCs w:val="24"/>
+          <w:rtl w:val="0"/>
+        </w:rPr>
+        <w:t xml:space="preserve">4. Dinâmica da Reunião </w:t>
+      </w:r>
+    </w:p>
+    <w:p>
+      <w:pPr>
+        <w:widowControl w:val="0"/>
+        <w:spacing w:before="555.9112548828125" w:line="240" w:lineRule="auto"/>
+        <w:ind w:left="11.660003662109375" w:firstLine="0"/>
+        <w:rPr/>
+      </w:pPr>
+      <w:r>
+        <w:rPr>
+          <w:rtl w:val="0"/>
+        </w:rPr>
+        <w:t xml:space="preserve">• Abertura e contextualização do tema. </w:t>
+      </w:r>
+    </w:p>
+    <w:p>
+      <w:pPr>
+        <w:widowControl w:val="0"/>
+        <w:spacing w:before="234.1827392578125" w:line="264.3739700317383" w:lineRule="auto"/>
+        <w:ind w:left="361.97998046875" w:right="492.48046875" w:hanging="350.3199768066406"/>
+        <w:rPr/>
+      </w:pPr>
+      <w:r>
+        <w:rPr>
+          <w:rtl w:val="0"/>
+        </w:rPr>
+        <w:t xml:space="preserve">• Levantamento de ideias pelos participantes (sem julgamentos ou críticas nesta fase). </w:t>
+      </w:r>
+    </w:p>
+    <w:p>
+      <w:pPr>
+        <w:widowControl w:val="0"/>
+        <w:spacing w:before="211.83990478515625" w:line="240" w:lineRule="auto"/>
+        <w:ind w:left="11.660003662109375" w:firstLine="0"/>
+        <w:rPr/>
+      </w:pPr>
+      <w:r>
+        <w:rPr>
+          <w:rtl w:val="0"/>
+        </w:rPr>
+        <w:t xml:space="preserve">• Registro das ideias apresentadas. </w:t>
+      </w:r>
+    </w:p>
+    <w:p>
+      <w:pPr>
+        <w:widowControl w:val="0"/>
+        <w:spacing w:before="234.1876220703125" w:line="240" w:lineRule="auto"/>
+        <w:ind w:left="11.660003662109375" w:firstLine="0"/>
+        <w:rPr/>
+      </w:pPr>
+      <w:r>
+        <w:rPr>
+          <w:rtl w:val="0"/>
+        </w:rPr>
+        <w:t xml:space="preserve">• Discussão inicial de agrupamento/afinidade entre ideias. </w:t>
+      </w:r>
+    </w:p>
+    <w:p>
+      <w:pPr>
+        <w:widowControl w:val="0"/>
+        <w:spacing w:before="232.9425048828125" w:line="240" w:lineRule="auto"/>
+        <w:ind w:left="10.55999755859375" w:firstLine="0"/>
+        <w:rPr>
+          <w:b w:val="1"/>
+          <w:sz w:val="24"/>
+          <w:szCs w:val="24"/>
+        </w:rPr>
+      </w:pPr>
+      <w:r>
+        <w:rPr>
+          <w:b w:val="1"/>
+          <w:sz w:val="24"/>
+          <w:szCs w:val="24"/>
+          <w:rtl w:val="0"/>
+        </w:rPr>
+        <w:t xml:space="preserve">5. Ideias Apresentadas </w:t>
+      </w:r>
+    </w:p>
+    <w:p>
+      <w:pPr>
+        <w:widowControl w:val="0"/>
+        <w:spacing w:before="529.4610595703125" w:line="240" w:lineRule="auto"/>
+        <w:ind w:left="11.660003662109375" w:firstLine="0"/>
+        <w:rPr/>
+      </w:pPr>
+      <w:r>
+        <w:rPr>
+          <w:rtl w:val="0"/>
+        </w:rPr>
+        <w:t xml:space="preserve">• Sistema de controle para controlar quantidade de vagas</w:t>
+      </w:r>
+    </w:p>
+    <w:p>
+      <w:pPr>
+        <w:widowControl w:val="0"/>
+        <w:spacing w:line="446.11498832702637" w:lineRule="auto"/>
+        <w:ind w:left="11.660003662109375" w:right="716.19140625" w:firstLine="0"/>
+        <w:rPr/>
+      </w:pPr>
+      <w:r>
+        <w:rPr>
+          <w:rtl w:val="0"/>
+        </w:rPr>
+        <w:t xml:space="preserve">• Sistema de controle para gestão de tempo de carros no estacionamento • Manobristas irão acompanhar pelo sistema quantidade de vagas disponíveis • Controle do estacionamento via software </w:t>
+      </w:r>
+    </w:p>
+    <w:p>
+      <w:pPr>
+        <w:widowControl w:val="0"/>
+        <w:spacing w:before="45.2490234375" w:line="240" w:lineRule="auto"/>
+        <w:ind w:left="11.660003662109375" w:firstLine="0"/>
+        <w:rPr/>
+      </w:pPr>
+      <w:r>
+        <w:rPr>
+          <w:rtl w:val="0"/>
+        </w:rPr>
+        <w:t xml:space="preserve">• adicionar formas de pagamento </w:t>
+      </w:r>
+    </w:p>
+    <w:p>
+      <w:pPr>
+        <w:widowControl w:val="0"/>
+        <w:spacing w:before="234.188232421875" w:line="240" w:lineRule="auto"/>
+        <w:ind w:left="11.660003662109375" w:firstLine="0"/>
+        <w:rPr/>
+      </w:pPr>
+      <w:r>
+        <w:rPr>
+          <w:rtl w:val="0"/>
+        </w:rPr>
+        <w:t xml:space="preserve">• Automatização de registros </w:t>
+      </w:r>
+    </w:p>
+    <w:p>
+      <w:pPr>
+        <w:widowControl w:val="0"/>
+        <w:spacing w:before="234.183349609375" w:line="240" w:lineRule="auto"/>
+        <w:ind w:left="11.660003662109375" w:firstLine="0"/>
+        <w:rPr/>
+      </w:pPr>
+      <w:r>
+        <w:rPr>
+          <w:rtl w:val="0"/>
+        </w:rPr>
+        <w:t xml:space="preserve">• Pagamento automático EX: Sem Parar </w:t>
+      </w:r>
+    </w:p>
+    <w:p>
+      <w:pPr>
+        <w:widowControl w:val="0"/>
+        <w:spacing w:before="729.559326171875" w:line="240" w:lineRule="auto"/>
+        <w:ind w:left="10.0799560546875" w:firstLine="0"/>
+        <w:rPr>
+          <w:b w:val="1"/>
+          <w:sz w:val="24"/>
+          <w:szCs w:val="24"/>
+        </w:rPr>
+      </w:pPr>
+      <w:r>
+        <w:rPr>
+          <w:b w:val="1"/>
+          <w:sz w:val="24"/>
+          <w:szCs w:val="24"/>
+          <w:rtl w:val="0"/>
+        </w:rPr>
+        <w:t xml:space="preserve">6. Encaminhamentos / Próximos Passos </w:t>
+      </w:r>
+    </w:p>
+    <w:p>
+      <w:pPr>
+        <w:widowControl w:val="0"/>
+        <w:spacing w:before="555.90087890625" w:line="240" w:lineRule="auto"/>
+        <w:ind w:left="11.660003662109375" w:firstLine="0"/>
+        <w:rPr/>
+      </w:pPr>
+      <w:r>
+        <w:rPr>
+          <w:rtl w:val="0"/>
+        </w:rPr>
+        <w:t xml:space="preserve">• Consolidar as ideias registradas. </w:t>
+      </w:r>
+    </w:p>
+    <w:p>
+      <w:pPr>
+        <w:widowControl w:val="0"/>
+        <w:spacing w:before="234.1876220703125" w:line="240" w:lineRule="auto"/>
+        <w:ind w:left="11.660003662109375" w:firstLine="0"/>
+        <w:rPr/>
+      </w:pPr>
+      <w:r>
+        <w:rPr>
+          <w:rtl w:val="0"/>
+        </w:rPr>
+        <w:t xml:space="preserve">• Definir critérios de avaliação em reunião futura. </w:t>
+      </w:r>
+    </w:p>
+    <w:p>
+      <w:pPr>
+        <w:widowControl w:val="0"/>
+        <w:spacing w:before="234.1876220703125" w:line="444.98351097106934" w:lineRule="auto"/>
+        <w:ind w:left="9.839935302734375" w:right="1148.2977294921875" w:firstLine="1.820068359375"/>
+        <w:rPr>
+          <w:b w:val="1"/>
+          <w:sz w:val="24"/>
+          <w:szCs w:val="24"/>
+        </w:rPr>
+      </w:pPr>
+      <w:r>
+        <w:rPr>
+          <w:rtl w:val="0"/>
+        </w:rPr>
+        <w:t xml:space="preserve">• Selecionar responsáveis para análise e desenvolvimento das propostas. </w:t>
+      </w:r>
+      <w:r>
+        <w:rPr>
+          <w:b w:val="1"/>
+          <w:sz w:val="24"/>
+          <w:szCs w:val="24"/>
+          <w:rtl w:val="0"/>
+        </w:rPr>
+        <w:t xml:space="preserve">8. Encerramento </w:t>
+      </w:r>
+    </w:p>
+    <w:p>
+      <w:pPr>
+        <w:widowControl w:val="0"/>
+        <w:spacing w:before="371.3494873046875" w:line="528.7434768676758" w:lineRule="auto"/>
+        <w:ind w:left="17.38006591796875" w:right="2448.9752197265625" w:hanging="0.66009521484375"/>
+        <w:rPr>
+          <w:sz w:val="20"/>
+          <w:szCs w:val="20"/>
+        </w:rPr>
+      </w:pPr>
+      <w:r>
+        <w:rPr>
+          <w:rtl w:val="0"/>
+        </w:rPr>
+        <w:t xml:space="preserve">Nada mais havendo a tratar, a reunião foi encerrada às 20h40. Responsável pelo registro: Ronaldo Filgueira Cavalcante </w:t>
+      </w:r>
+      <w:r>
+        <w:rPr>
+          <w:rtl w:val="0"/>
+        </w:rPr>
+      </w:r>
+    </w:p>
+    <w:p>
+      <w:pPr>
         <w:spacing w:after="240" w:before="240" w:line="240" w:lineRule="auto"/>
         <w:rPr>
           <w:sz w:val="20"/>
@@ -2864,9 +3498,27 @@
     <w:p>
       <w:pPr>
         <w:spacing w:after="240" w:before="240" w:line="240" w:lineRule="auto"/>
-        <w:rPr>
-          <w:sz w:val="20"/>
-          <w:szCs w:val="20"/>
+        <w:jc w:val="center"/>
+        <w:rPr>
+          <w:b w:val="1"/>
+          <w:sz w:val="36"/>
+          <w:szCs w:val="36"/>
+        </w:rPr>
+      </w:pPr>
+      <w:r>
+        <w:rPr>
+          <w:rtl w:val="0"/>
+        </w:rPr>
+      </w:r>
+    </w:p>
+    <w:p>
+      <w:pPr>
+        <w:spacing w:after="240" w:before="240" w:line="240" w:lineRule="auto"/>
+        <w:jc w:val="center"/>
+        <w:rPr>
+          <w:b w:val="1"/>
+          <w:sz w:val="36"/>
+          <w:szCs w:val="36"/>
         </w:rPr>
       </w:pPr>
       <w:r>
@@ -3899,8 +4551,8 @@
         <w:spacing w:after="240" w:before="240" w:line="240" w:lineRule="auto"/>
         <w:rPr>
           <w:b w:val="1"/>
-          <w:sz w:val="36"/>
-          <w:szCs w:val="36"/>
+          <w:sz w:val="26"/>
+          <w:szCs w:val="26"/>
         </w:rPr>
       </w:pPr>
       <w:r>
@@ -3953,12 +4605,21 @@
         <w:widowControl w:val="0"/>
         <w:spacing w:before="325.1055908203125" w:line="240" w:lineRule="auto"/>
         <w:ind w:left="16.060028076171875" w:firstLine="0"/>
-        <w:rPr/>
-      </w:pPr>
-      <w:r>
-        <w:rPr>
-          <w:rtl w:val="0"/>
-        </w:rPr>
+        <w:jc w:val="center"/>
+        <w:rPr>
+          <w:b w:val="1"/>
+          <w:sz w:val="26"/>
+          <w:szCs w:val="26"/>
+        </w:rPr>
+      </w:pPr>
+      <w:r>
+        <w:rPr>
+          <w:b w:val="1"/>
+          <w:sz w:val="26"/>
+          <w:szCs w:val="26"/>
+          <w:rtl w:val="0"/>
+        </w:rPr>
+        <w:t xml:space="preserve">Link para visualização do Protótipo do Software</w:t>
       </w:r>
     </w:p>
     <w:p>
@@ -3966,278 +4627,37 @@
         <w:widowControl w:val="0"/>
         <w:spacing w:before="325.1055908203125" w:line="240" w:lineRule="auto"/>
         <w:ind w:left="16.060028076171875" w:firstLine="0"/>
-        <w:rPr/>
-      </w:pPr>
-      <w:r>
-        <w:rPr>
-          <w:rtl w:val="0"/>
-        </w:rPr>
-      </w:r>
-    </w:p>
-    <w:p>
-      <w:pPr>
-        <w:widowControl w:val="0"/>
-        <w:spacing w:line="972.1340560913086" w:lineRule="auto"/>
-        <w:ind w:left="0" w:right="1317.28759765625" w:firstLine="0"/>
-        <w:jc w:val="left"/>
-        <w:rPr/>
-      </w:pPr>
-      <w:r>
-        <w:rPr>
-          <w:rtl w:val="0"/>
-        </w:rPr>
-      </w:r>
-    </w:p>
-    <w:p>
-      <w:pPr>
-        <w:widowControl w:val="0"/>
-        <w:spacing w:line="972.1340560913086" w:lineRule="auto"/>
-        <w:ind w:left="17.38006591796875" w:right="1317.28759765625" w:firstLine="0"/>
         <w:jc w:val="center"/>
-        <w:rPr/>
-      </w:pPr>
-      <w:r>
-        <w:rPr>
-          <w:rtl w:val="0"/>
-        </w:rPr>
-      </w:r>
-    </w:p>
-    <w:p>
-      <w:pPr>
-        <w:widowControl w:val="0"/>
-        <w:spacing w:line="972.1340560913086" w:lineRule="auto"/>
-        <w:ind w:left="17.38006591796875" w:right="1317.28759765625" w:firstLine="0"/>
+        <w:rPr>
+          <w:b w:val="1"/>
+          <w:sz w:val="26"/>
+          <w:szCs w:val="26"/>
+        </w:rPr>
+      </w:pPr>
+      <w:hyperlink r:id="rId7">
+        <w:r>
+          <w:rPr>
+            <w:color w:val="1155cc"/>
+            <w:sz w:val="28"/>
+            <w:szCs w:val="28"/>
+            <w:u w:val="single"/>
+            <w:rtl w:val="0"/>
+          </w:rPr>
+          <w:t xml:space="preserve">Protótipo</w:t>
+        </w:r>
+      </w:hyperlink>
+      <w:r>
+        <w:rPr>
+          <w:rtl w:val="0"/>
+        </w:rPr>
+      </w:r>
+    </w:p>
+    <w:p>
+      <w:pPr>
+        <w:widowControl w:val="0"/>
+        <w:spacing w:before="325.1055908203125" w:line="240" w:lineRule="auto"/>
+        <w:ind w:left="16.060028076171875" w:firstLine="0"/>
         <w:jc w:val="center"/>
-        <w:rPr/>
-      </w:pPr>
-      <w:r>
-        <w:rPr>
-          <w:rtl w:val="0"/>
-        </w:rPr>
-      </w:r>
-    </w:p>
-    <w:p>
-      <w:pPr>
-        <w:spacing w:before="122" w:line="240" w:lineRule="auto"/>
-        <w:rPr>
-          <w:sz w:val="20"/>
-          <w:szCs w:val="20"/>
-        </w:rPr>
-      </w:pPr>
-      <w:r>
-        <w:rPr>
-          <w:rtl w:val="0"/>
-        </w:rPr>
-      </w:r>
-    </w:p>
-    <w:p>
-      <w:pPr>
-        <w:keepNext w:val="0"/>
-        <w:keepLines w:val="0"/>
-        <w:pageBreakBefore w:val="0"/>
-        <w:widowControl w:val="0"/>
-        <w:pBdr>
-          <w:top w:space="0" w:sz="0" w:val="nil"/>
-          <w:left w:space="0" w:sz="0" w:val="nil"/>
-          <w:bottom w:space="0" w:sz="0" w:val="nil"/>
-          <w:right w:space="0" w:sz="0" w:val="nil"/>
-          <w:between w:space="0" w:sz="0" w:val="nil"/>
-        </w:pBdr>
-        <w:shd w:fill="auto" w:val="clear"/>
-        <w:spacing w:after="0" w:before="239.8675537109375" w:line="240" w:lineRule="auto"/>
-        <w:ind w:left="60.072784423828125" w:right="0" w:firstLine="0"/>
-        <w:jc w:val="left"/>
-        <w:rPr>
-          <w:rFonts w:ascii="Cambria" w:cs="Cambria" w:eastAsia="Cambria" w:hAnsi="Cambria"/>
-        </w:rPr>
-      </w:pPr>
-      <w:r>
-        <w:rPr>
-          <w:rtl w:val="0"/>
-        </w:rPr>
-      </w:r>
-    </w:p>
-    <w:p>
-      <w:pPr>
-        <w:keepNext w:val="0"/>
-        <w:keepLines w:val="0"/>
-        <w:pageBreakBefore w:val="0"/>
-        <w:widowControl w:val="0"/>
-        <w:pBdr>
-          <w:top w:space="0" w:sz="0" w:val="nil"/>
-          <w:left w:space="0" w:sz="0" w:val="nil"/>
-          <w:bottom w:space="0" w:sz="0" w:val="nil"/>
-          <w:right w:space="0" w:sz="0" w:val="nil"/>
-          <w:between w:space="0" w:sz="0" w:val="nil"/>
-        </w:pBdr>
-        <w:shd w:fill="auto" w:val="clear"/>
-        <w:spacing w:after="0" w:before="239.8675537109375" w:line="240" w:lineRule="auto"/>
-        <w:ind w:left="60.072784423828125" w:right="0" w:firstLine="0"/>
-        <w:jc w:val="left"/>
-        <w:rPr>
-          <w:rFonts w:ascii="Cambria" w:cs="Cambria" w:eastAsia="Cambria" w:hAnsi="Cambria"/>
-        </w:rPr>
-      </w:pPr>
-      <w:r>
-        <w:rPr>
-          <w:rtl w:val="0"/>
-        </w:rPr>
-      </w:r>
-    </w:p>
-    <w:p>
-      <w:pPr>
-        <w:keepNext w:val="0"/>
-        <w:keepLines w:val="0"/>
-        <w:pageBreakBefore w:val="0"/>
-        <w:widowControl w:val="0"/>
-        <w:pBdr>
-          <w:top w:space="0" w:sz="0" w:val="nil"/>
-          <w:left w:space="0" w:sz="0" w:val="nil"/>
-          <w:bottom w:space="0" w:sz="0" w:val="nil"/>
-          <w:right w:space="0" w:sz="0" w:val="nil"/>
-          <w:between w:space="0" w:sz="0" w:val="nil"/>
-        </w:pBdr>
-        <w:shd w:fill="auto" w:val="clear"/>
-        <w:spacing w:after="0" w:before="239.8675537109375" w:line="240" w:lineRule="auto"/>
-        <w:ind w:left="60.072784423828125" w:right="0" w:firstLine="0"/>
-        <w:jc w:val="left"/>
-        <w:rPr>
-          <w:rFonts w:ascii="Cambria" w:cs="Cambria" w:eastAsia="Cambria" w:hAnsi="Cambria"/>
-        </w:rPr>
-      </w:pPr>
-      <w:r>
-        <w:rPr>
-          <w:rtl w:val="0"/>
-        </w:rPr>
-      </w:r>
-    </w:p>
-    <w:p>
-      <w:pPr>
-        <w:keepNext w:val="0"/>
-        <w:keepLines w:val="0"/>
-        <w:pageBreakBefore w:val="0"/>
-        <w:widowControl w:val="0"/>
-        <w:pBdr>
-          <w:top w:space="0" w:sz="0" w:val="nil"/>
-          <w:left w:space="0" w:sz="0" w:val="nil"/>
-          <w:bottom w:space="0" w:sz="0" w:val="nil"/>
-          <w:right w:space="0" w:sz="0" w:val="nil"/>
-          <w:between w:space="0" w:sz="0" w:val="nil"/>
-        </w:pBdr>
-        <w:shd w:fill="auto" w:val="clear"/>
-        <w:spacing w:after="0" w:before="239.8675537109375" w:line="240" w:lineRule="auto"/>
-        <w:ind w:left="60.072784423828125" w:right="0" w:firstLine="0"/>
-        <w:jc w:val="left"/>
-        <w:rPr>
-          <w:rFonts w:ascii="Cambria" w:cs="Cambria" w:eastAsia="Cambria" w:hAnsi="Cambria"/>
-        </w:rPr>
-      </w:pPr>
-      <w:r>
-        <w:rPr>
-          <w:rtl w:val="0"/>
-        </w:rPr>
-      </w:r>
-    </w:p>
-    <w:p>
-      <w:pPr>
-        <w:keepNext w:val="0"/>
-        <w:keepLines w:val="0"/>
-        <w:pageBreakBefore w:val="0"/>
-        <w:widowControl w:val="0"/>
-        <w:pBdr>
-          <w:top w:space="0" w:sz="0" w:val="nil"/>
-          <w:left w:space="0" w:sz="0" w:val="nil"/>
-          <w:bottom w:space="0" w:sz="0" w:val="nil"/>
-          <w:right w:space="0" w:sz="0" w:val="nil"/>
-          <w:between w:space="0" w:sz="0" w:val="nil"/>
-        </w:pBdr>
-        <w:shd w:fill="auto" w:val="clear"/>
-        <w:spacing w:after="0" w:before="239.8675537109375" w:line="240" w:lineRule="auto"/>
-        <w:ind w:left="60.072784423828125" w:right="0" w:firstLine="0"/>
-        <w:jc w:val="left"/>
-        <w:rPr>
-          <w:rFonts w:ascii="Cambria" w:cs="Cambria" w:eastAsia="Cambria" w:hAnsi="Cambria"/>
-        </w:rPr>
-      </w:pPr>
-      <w:r>
-        <w:rPr>
-          <w:rtl w:val="0"/>
-        </w:rPr>
-      </w:r>
-    </w:p>
-    <w:p>
-      <w:pPr>
-        <w:keepNext w:val="0"/>
-        <w:keepLines w:val="0"/>
-        <w:pageBreakBefore w:val="0"/>
-        <w:widowControl w:val="0"/>
-        <w:pBdr>
-          <w:top w:space="0" w:sz="0" w:val="nil"/>
-          <w:left w:space="0" w:sz="0" w:val="nil"/>
-          <w:bottom w:space="0" w:sz="0" w:val="nil"/>
-          <w:right w:space="0" w:sz="0" w:val="nil"/>
-          <w:between w:space="0" w:sz="0" w:val="nil"/>
-        </w:pBdr>
-        <w:shd w:fill="auto" w:val="clear"/>
-        <w:spacing w:after="0" w:before="239.8675537109375" w:line="240" w:lineRule="auto"/>
-        <w:ind w:left="60.072784423828125" w:right="0" w:firstLine="0"/>
-        <w:jc w:val="left"/>
-        <w:rPr>
-          <w:rFonts w:ascii="Cambria" w:cs="Cambria" w:eastAsia="Cambria" w:hAnsi="Cambria"/>
-        </w:rPr>
-      </w:pPr>
-      <w:r>
-        <w:rPr>
-          <w:rtl w:val="0"/>
-        </w:rPr>
-      </w:r>
-    </w:p>
-    <w:p>
-      <w:pPr>
-        <w:keepNext w:val="0"/>
-        <w:keepLines w:val="0"/>
-        <w:pageBreakBefore w:val="0"/>
-        <w:widowControl w:val="0"/>
-        <w:pBdr>
-          <w:top w:space="0" w:sz="0" w:val="nil"/>
-          <w:left w:space="0" w:sz="0" w:val="nil"/>
-          <w:bottom w:space="0" w:sz="0" w:val="nil"/>
-          <w:right w:space="0" w:sz="0" w:val="nil"/>
-          <w:between w:space="0" w:sz="0" w:val="nil"/>
-        </w:pBdr>
-        <w:shd w:fill="auto" w:val="clear"/>
-        <w:spacing w:after="0" w:before="0" w:line="240" w:lineRule="auto"/>
-        <w:ind w:left="0" w:right="1220.1806640625" w:firstLine="0"/>
-        <w:jc w:val="right"/>
-        <w:rPr>
-          <w:b w:val="1"/>
-          <w:sz w:val="36"/>
-          <w:szCs w:val="36"/>
-        </w:rPr>
-      </w:pPr>
-      <w:r>
-        <w:rPr>
-          <w:rtl w:val="0"/>
-        </w:rPr>
-      </w:r>
-    </w:p>
-    <w:p>
-      <w:pPr>
-        <w:keepNext w:val="0"/>
-        <w:keepLines w:val="0"/>
-        <w:pageBreakBefore w:val="0"/>
-        <w:widowControl w:val="0"/>
-        <w:pBdr>
-          <w:top w:space="0" w:sz="0" w:val="nil"/>
-          <w:left w:space="0" w:sz="0" w:val="nil"/>
-          <w:bottom w:space="0" w:sz="0" w:val="nil"/>
-          <w:right w:space="0" w:sz="0" w:val="nil"/>
-          <w:between w:space="0" w:sz="0" w:val="nil"/>
-        </w:pBdr>
-        <w:shd w:fill="auto" w:val="clear"/>
-        <w:spacing w:after="0" w:before="0" w:line="240" w:lineRule="auto"/>
-        <w:ind w:left="0" w:right="1220.1806640625" w:firstLine="0"/>
-        <w:jc w:val="right"/>
         <w:rPr>
           <w:rFonts w:ascii="Arial" w:cs="Arial" w:eastAsia="Arial" w:hAnsi="Arial"/>
           <w:b w:val="1"/>
@@ -4245,8 +4665,8 @@
           <w:smallCaps w:val="0"/>
           <w:strike w:val="0"/>
           <w:color w:val="000000"/>
-          <w:sz w:val="36"/>
-          <w:szCs w:val="36"/>
+          <w:sz w:val="26"/>
+          <w:szCs w:val="26"/>
           <w:u w:val="none"/>
           <w:shd w:fill="auto" w:val="clear"/>
           <w:vertAlign w:val="baseline"/>
@@ -4260,1557 +4680,27 @@
           <w:smallCaps w:val="0"/>
           <w:strike w:val="0"/>
           <w:color w:val="000000"/>
-          <w:sz w:val="36"/>
-          <w:szCs w:val="36"/>
+          <w:sz w:val="26"/>
+          <w:szCs w:val="26"/>
           <w:u w:val="none"/>
           <w:shd w:fill="auto" w:val="clear"/>
           <w:vertAlign w:val="baseline"/>
           <w:rtl w:val="0"/>
         </w:rPr>
-        <w:t xml:space="preserve">ATA DE REUNIÃO – BRAINSTORM </w:t>
-      </w:r>
-    </w:p>
-    <w:p>
-      <w:pPr>
-        <w:keepNext w:val="0"/>
-        <w:keepLines w:val="0"/>
-        <w:pageBreakBefore w:val="0"/>
-        <w:widowControl w:val="0"/>
-        <w:pBdr>
-          <w:top w:space="0" w:sz="0" w:val="nil"/>
-          <w:left w:space="0" w:sz="0" w:val="nil"/>
-          <w:bottom w:space="0" w:sz="0" w:val="nil"/>
-          <w:right w:space="0" w:sz="0" w:val="nil"/>
-          <w:between w:space="0" w:sz="0" w:val="nil"/>
-        </w:pBdr>
-        <w:shd w:fill="auto" w:val="clear"/>
-        <w:spacing w:after="0" w:before="1021.92138671875" w:line="240" w:lineRule="auto"/>
-        <w:ind w:left="15.399932861328125" w:right="0" w:firstLine="0"/>
-        <w:jc w:val="left"/>
-        <w:rPr>
-          <w:rFonts w:ascii="Arial" w:cs="Arial" w:eastAsia="Arial" w:hAnsi="Arial"/>
-          <w:b w:val="0"/>
-          <w:i w:val="0"/>
-          <w:smallCaps w:val="0"/>
-          <w:strike w:val="0"/>
-          <w:color w:val="000000"/>
-          <w:sz w:val="20"/>
-          <w:szCs w:val="20"/>
-          <w:u w:val="none"/>
-          <w:shd w:fill="auto" w:val="clear"/>
-          <w:vertAlign w:val="baseline"/>
-        </w:rPr>
-      </w:pPr>
-      <w:r>
-        <w:rPr>
-          <w:rFonts w:ascii="Arial" w:cs="Arial" w:eastAsia="Arial" w:hAnsi="Arial"/>
-          <w:b w:val="0"/>
-          <w:i w:val="0"/>
-          <w:smallCaps w:val="0"/>
-          <w:strike w:val="0"/>
-          <w:color w:val="000000"/>
-          <w:sz w:val="20"/>
-          <w:szCs w:val="20"/>
-          <w:u w:val="none"/>
-          <w:shd w:fill="auto" w:val="clear"/>
-          <w:vertAlign w:val="baseline"/>
-          <w:rtl w:val="0"/>
-        </w:rPr>
-        <w:t xml:space="preserve">Data: 03/09/2025 </w:t>
-      </w:r>
-    </w:p>
-    <w:p>
-      <w:pPr>
-        <w:keepNext w:val="0"/>
-        <w:keepLines w:val="0"/>
-        <w:pageBreakBefore w:val="0"/>
-        <w:widowControl w:val="0"/>
-        <w:pBdr>
-          <w:top w:space="0" w:sz="0" w:val="nil"/>
-          <w:left w:space="0" w:sz="0" w:val="nil"/>
-          <w:bottom w:space="0" w:sz="0" w:val="nil"/>
-          <w:right w:space="0" w:sz="0" w:val="nil"/>
-          <w:between w:space="0" w:sz="0" w:val="nil"/>
-        </w:pBdr>
-        <w:shd w:fill="auto" w:val="clear"/>
-        <w:spacing w:after="0" w:before="31.077880859375" w:line="240" w:lineRule="auto"/>
-        <w:ind w:left="16.00006103515625" w:right="0" w:firstLine="0"/>
-        <w:jc w:val="left"/>
-        <w:rPr>
-          <w:rFonts w:ascii="Arial" w:cs="Arial" w:eastAsia="Arial" w:hAnsi="Arial"/>
-          <w:b w:val="0"/>
-          <w:i w:val="0"/>
-          <w:smallCaps w:val="0"/>
-          <w:strike w:val="0"/>
-          <w:color w:val="000000"/>
-          <w:sz w:val="20"/>
-          <w:szCs w:val="20"/>
-          <w:u w:val="none"/>
-          <w:shd w:fill="auto" w:val="clear"/>
-          <w:vertAlign w:val="baseline"/>
-        </w:rPr>
-      </w:pPr>
-      <w:r>
-        <w:rPr>
-          <w:rFonts w:ascii="Arial" w:cs="Arial" w:eastAsia="Arial" w:hAnsi="Arial"/>
-          <w:b w:val="0"/>
-          <w:i w:val="0"/>
-          <w:smallCaps w:val="0"/>
-          <w:strike w:val="0"/>
-          <w:color w:val="000000"/>
-          <w:sz w:val="20"/>
-          <w:szCs w:val="20"/>
-          <w:u w:val="none"/>
-          <w:shd w:fill="auto" w:val="clear"/>
-          <w:vertAlign w:val="baseline"/>
-          <w:rtl w:val="0"/>
-        </w:rPr>
-        <w:t xml:space="preserve">Horário de início: 19:30 </w:t>
-      </w:r>
-    </w:p>
-    <w:p>
-      <w:pPr>
-        <w:keepNext w:val="0"/>
-        <w:keepLines w:val="0"/>
-        <w:pageBreakBefore w:val="0"/>
-        <w:widowControl w:val="0"/>
-        <w:pBdr>
-          <w:top w:space="0" w:sz="0" w:val="nil"/>
-          <w:left w:space="0" w:sz="0" w:val="nil"/>
-          <w:bottom w:space="0" w:sz="0" w:val="nil"/>
-          <w:right w:space="0" w:sz="0" w:val="nil"/>
-          <w:between w:space="0" w:sz="0" w:val="nil"/>
-        </w:pBdr>
-        <w:shd w:fill="auto" w:val="clear"/>
-        <w:spacing w:after="0" w:before="31.077880859375" w:line="240" w:lineRule="auto"/>
-        <w:ind w:left="16.00006103515625" w:right="0" w:firstLine="0"/>
-        <w:jc w:val="left"/>
-        <w:rPr>
-          <w:rFonts w:ascii="Arial" w:cs="Arial" w:eastAsia="Arial" w:hAnsi="Arial"/>
-          <w:b w:val="0"/>
-          <w:i w:val="0"/>
-          <w:smallCaps w:val="0"/>
-          <w:strike w:val="0"/>
-          <w:color w:val="000000"/>
-          <w:sz w:val="20"/>
-          <w:szCs w:val="20"/>
-          <w:u w:val="none"/>
-          <w:shd w:fill="auto" w:val="clear"/>
-          <w:vertAlign w:val="baseline"/>
-        </w:rPr>
-      </w:pPr>
-      <w:r>
-        <w:rPr>
-          <w:rFonts w:ascii="Arial" w:cs="Arial" w:eastAsia="Arial" w:hAnsi="Arial"/>
-          <w:b w:val="0"/>
-          <w:i w:val="0"/>
-          <w:smallCaps w:val="0"/>
-          <w:strike w:val="0"/>
-          <w:color w:val="000000"/>
-          <w:sz w:val="20"/>
-          <w:szCs w:val="20"/>
-          <w:u w:val="none"/>
-          <w:shd w:fill="auto" w:val="clear"/>
-          <w:vertAlign w:val="baseline"/>
-          <w:rtl w:val="0"/>
-        </w:rPr>
-        <w:t xml:space="preserve">Horário de término: 20:40 </w:t>
-      </w:r>
-    </w:p>
-    <w:p>
-      <w:pPr>
-        <w:keepNext w:val="0"/>
-        <w:keepLines w:val="0"/>
-        <w:pageBreakBefore w:val="0"/>
-        <w:widowControl w:val="0"/>
-        <w:pBdr>
-          <w:top w:space="0" w:sz="0" w:val="nil"/>
-          <w:left w:space="0" w:sz="0" w:val="nil"/>
-          <w:bottom w:space="0" w:sz="0" w:val="nil"/>
-          <w:right w:space="0" w:sz="0" w:val="nil"/>
-          <w:between w:space="0" w:sz="0" w:val="nil"/>
-        </w:pBdr>
-        <w:shd w:fill="auto" w:val="clear"/>
-        <w:spacing w:after="0" w:before="31.077880859375" w:line="240" w:lineRule="auto"/>
-        <w:ind w:left="14.600067138671875" w:right="0" w:firstLine="0"/>
-        <w:jc w:val="left"/>
-        <w:rPr>
-          <w:rFonts w:ascii="Arial" w:cs="Arial" w:eastAsia="Arial" w:hAnsi="Arial"/>
-          <w:b w:val="0"/>
-          <w:i w:val="0"/>
-          <w:smallCaps w:val="0"/>
-          <w:strike w:val="0"/>
-          <w:color w:val="000000"/>
-          <w:sz w:val="20"/>
-          <w:szCs w:val="20"/>
-          <w:u w:val="none"/>
-          <w:shd w:fill="auto" w:val="clear"/>
-          <w:vertAlign w:val="baseline"/>
-        </w:rPr>
-      </w:pPr>
-      <w:r>
-        <w:rPr>
-          <w:rFonts w:ascii="Arial" w:cs="Arial" w:eastAsia="Arial" w:hAnsi="Arial"/>
-          <w:b w:val="0"/>
-          <w:i w:val="0"/>
-          <w:smallCaps w:val="0"/>
-          <w:strike w:val="0"/>
-          <w:color w:val="000000"/>
-          <w:sz w:val="20"/>
-          <w:szCs w:val="20"/>
-          <w:u w:val="none"/>
-          <w:shd w:fill="auto" w:val="clear"/>
-          <w:vertAlign w:val="baseline"/>
-          <w:rtl w:val="0"/>
-        </w:rPr>
-        <w:t xml:space="preserve">Local: Google Meet </w:t>
-      </w:r>
-    </w:p>
-    <w:p>
-      <w:pPr>
-        <w:keepNext w:val="0"/>
-        <w:keepLines w:val="0"/>
-        <w:pageBreakBefore w:val="0"/>
-        <w:widowControl w:val="0"/>
-        <w:pBdr>
-          <w:top w:space="0" w:sz="0" w:val="nil"/>
-          <w:left w:space="0" w:sz="0" w:val="nil"/>
-          <w:bottom w:space="0" w:sz="0" w:val="nil"/>
-          <w:right w:space="0" w:sz="0" w:val="nil"/>
-          <w:between w:space="0" w:sz="0" w:val="nil"/>
-        </w:pBdr>
-        <w:shd w:fill="auto" w:val="clear"/>
-        <w:spacing w:after="0" w:before="31.077880859375" w:line="240" w:lineRule="auto"/>
-        <w:ind w:left="4.600067138671875" w:right="0" w:firstLine="0"/>
-        <w:jc w:val="left"/>
-        <w:rPr>
-          <w:rFonts w:ascii="Arial" w:cs="Arial" w:eastAsia="Arial" w:hAnsi="Arial"/>
-          <w:b w:val="0"/>
-          <w:i w:val="0"/>
-          <w:smallCaps w:val="0"/>
-          <w:strike w:val="0"/>
-          <w:color w:val="000000"/>
-          <w:sz w:val="20"/>
-          <w:szCs w:val="20"/>
-          <w:u w:val="none"/>
-          <w:shd w:fill="auto" w:val="clear"/>
-          <w:vertAlign w:val="baseline"/>
-        </w:rPr>
-      </w:pPr>
-      <w:r>
-        <w:rPr>
-          <w:rFonts w:ascii="Arial" w:cs="Arial" w:eastAsia="Arial" w:hAnsi="Arial"/>
-          <w:b w:val="0"/>
-          <w:i w:val="0"/>
-          <w:smallCaps w:val="0"/>
-          <w:strike w:val="0"/>
-          <w:color w:val="000000"/>
-          <w:sz w:val="20"/>
-          <w:szCs w:val="20"/>
-          <w:u w:val="none"/>
-          <w:shd w:fill="auto" w:val="clear"/>
-          <w:vertAlign w:val="baseline"/>
-          <w:rtl w:val="0"/>
-        </w:rPr>
-        <w:t xml:space="preserve">Tipo de reunião: Brainstorm </w:t>
-      </w:r>
-    </w:p>
-    <w:p>
-      <w:pPr>
-        <w:keepNext w:val="0"/>
-        <w:keepLines w:val="0"/>
-        <w:pageBreakBefore w:val="0"/>
-        <w:widowControl w:val="0"/>
-        <w:pBdr>
-          <w:top w:space="0" w:sz="0" w:val="nil"/>
-          <w:left w:space="0" w:sz="0" w:val="nil"/>
-          <w:bottom w:space="0" w:sz="0" w:val="nil"/>
-          <w:right w:space="0" w:sz="0" w:val="nil"/>
-          <w:between w:space="0" w:sz="0" w:val="nil"/>
-        </w:pBdr>
-        <w:shd w:fill="auto" w:val="clear"/>
-        <w:spacing w:after="0" w:before="693.074951171875" w:line="240" w:lineRule="auto"/>
-        <w:ind w:left="18.9599609375" w:right="0" w:firstLine="0"/>
-        <w:jc w:val="left"/>
-        <w:rPr>
-          <w:rFonts w:ascii="Arial" w:cs="Arial" w:eastAsia="Arial" w:hAnsi="Arial"/>
-          <w:b w:val="1"/>
-          <w:i w:val="0"/>
-          <w:smallCaps w:val="0"/>
-          <w:strike w:val="0"/>
-          <w:color w:val="000000"/>
-          <w:sz w:val="24"/>
-          <w:szCs w:val="24"/>
-          <w:u w:val="none"/>
-          <w:shd w:fill="auto" w:val="clear"/>
-          <w:vertAlign w:val="baseline"/>
-        </w:rPr>
-      </w:pPr>
-      <w:r>
-        <w:rPr>
-          <w:rFonts w:ascii="Arial" w:cs="Arial" w:eastAsia="Arial" w:hAnsi="Arial"/>
-          <w:b w:val="1"/>
-          <w:i w:val="0"/>
-          <w:smallCaps w:val="0"/>
-          <w:strike w:val="0"/>
-          <w:color w:val="000000"/>
-          <w:sz w:val="24"/>
-          <w:szCs w:val="24"/>
-          <w:u w:val="none"/>
-          <w:shd w:fill="auto" w:val="clear"/>
-          <w:vertAlign w:val="baseline"/>
-          <w:rtl w:val="0"/>
-        </w:rPr>
-        <w:t xml:space="preserve">1. Participantes </w:t>
-      </w:r>
-    </w:p>
-    <w:p>
-      <w:pPr>
-        <w:keepNext w:val="0"/>
-        <w:keepLines w:val="0"/>
-        <w:pageBreakBefore w:val="0"/>
-        <w:widowControl w:val="0"/>
-        <w:pBdr>
-          <w:top w:space="0" w:sz="0" w:val="nil"/>
-          <w:left w:space="0" w:sz="0" w:val="nil"/>
-          <w:bottom w:space="0" w:sz="0" w:val="nil"/>
-          <w:right w:space="0" w:sz="0" w:val="nil"/>
-          <w:between w:space="0" w:sz="0" w:val="nil"/>
-        </w:pBdr>
-        <w:shd w:fill="auto" w:val="clear"/>
-        <w:spacing w:after="0" w:before="555.90576171875" w:line="240" w:lineRule="auto"/>
-        <w:ind w:left="11.660003662109375" w:right="0" w:firstLine="0"/>
-        <w:jc w:val="left"/>
-        <w:rPr>
-          <w:rFonts w:ascii="Arial" w:cs="Arial" w:eastAsia="Arial" w:hAnsi="Arial"/>
-          <w:b w:val="0"/>
-          <w:i w:val="0"/>
-          <w:smallCaps w:val="0"/>
-          <w:strike w:val="0"/>
-          <w:color w:val="000000"/>
-          <w:sz w:val="22"/>
-          <w:szCs w:val="22"/>
-          <w:u w:val="none"/>
-          <w:shd w:fill="auto" w:val="clear"/>
-          <w:vertAlign w:val="baseline"/>
-        </w:rPr>
-      </w:pPr>
-      <w:r>
-        <w:rPr>
-          <w:rFonts w:ascii="Arial" w:cs="Arial" w:eastAsia="Arial" w:hAnsi="Arial"/>
-          <w:b w:val="0"/>
-          <w:i w:val="0"/>
-          <w:smallCaps w:val="0"/>
-          <w:strike w:val="0"/>
-          <w:color w:val="000000"/>
-          <w:sz w:val="22"/>
-          <w:szCs w:val="22"/>
-          <w:u w:val="none"/>
-          <w:shd w:fill="auto" w:val="clear"/>
-          <w:vertAlign w:val="baseline"/>
-          <w:rtl w:val="0"/>
-        </w:rPr>
-        <w:t xml:space="preserve">• Ronaldo Filgueira Cavalcante </w:t>
-      </w:r>
-    </w:p>
-    <w:p>
-      <w:pPr>
-        <w:keepNext w:val="0"/>
-        <w:keepLines w:val="0"/>
-        <w:pageBreakBefore w:val="0"/>
-        <w:widowControl w:val="0"/>
-        <w:pBdr>
-          <w:top w:space="0" w:sz="0" w:val="nil"/>
-          <w:left w:space="0" w:sz="0" w:val="nil"/>
-          <w:bottom w:space="0" w:sz="0" w:val="nil"/>
-          <w:right w:space="0" w:sz="0" w:val="nil"/>
-          <w:between w:space="0" w:sz="0" w:val="nil"/>
-        </w:pBdr>
-        <w:shd w:fill="auto" w:val="clear"/>
-        <w:spacing w:after="0" w:before="234.1827392578125" w:line="240" w:lineRule="auto"/>
-        <w:ind w:left="11.660003662109375" w:right="0" w:firstLine="0"/>
-        <w:jc w:val="left"/>
-        <w:rPr>
-          <w:rFonts w:ascii="Arial" w:cs="Arial" w:eastAsia="Arial" w:hAnsi="Arial"/>
-          <w:b w:val="0"/>
-          <w:i w:val="0"/>
-          <w:smallCaps w:val="0"/>
-          <w:strike w:val="0"/>
-          <w:color w:val="000000"/>
-          <w:sz w:val="22"/>
-          <w:szCs w:val="22"/>
-          <w:u w:val="none"/>
-          <w:shd w:fill="auto" w:val="clear"/>
-          <w:vertAlign w:val="baseline"/>
-        </w:rPr>
-      </w:pPr>
-      <w:r>
-        <w:rPr>
-          <w:rFonts w:ascii="Arial" w:cs="Arial" w:eastAsia="Arial" w:hAnsi="Arial"/>
-          <w:b w:val="0"/>
-          <w:i w:val="0"/>
-          <w:smallCaps w:val="0"/>
-          <w:strike w:val="0"/>
-          <w:color w:val="000000"/>
-          <w:sz w:val="22"/>
-          <w:szCs w:val="22"/>
-          <w:u w:val="none"/>
-          <w:shd w:fill="auto" w:val="clear"/>
-          <w:vertAlign w:val="baseline"/>
-          <w:rtl w:val="0"/>
-        </w:rPr>
-        <w:t xml:space="preserve">• Maycon Pereira </w:t>
-      </w:r>
-    </w:p>
-    <w:p>
-      <w:pPr>
-        <w:keepNext w:val="0"/>
-        <w:keepLines w:val="0"/>
-        <w:pageBreakBefore w:val="0"/>
-        <w:widowControl w:val="0"/>
-        <w:pBdr>
-          <w:top w:space="0" w:sz="0" w:val="nil"/>
-          <w:left w:space="0" w:sz="0" w:val="nil"/>
-          <w:bottom w:space="0" w:sz="0" w:val="nil"/>
-          <w:right w:space="0" w:sz="0" w:val="nil"/>
-          <w:between w:space="0" w:sz="0" w:val="nil"/>
-        </w:pBdr>
-        <w:shd w:fill="auto" w:val="clear"/>
-        <w:spacing w:after="0" w:before="234.1876220703125" w:line="240" w:lineRule="auto"/>
-        <w:ind w:left="11.660003662109375" w:right="0" w:firstLine="0"/>
-        <w:jc w:val="left"/>
-        <w:rPr>
-          <w:rFonts w:ascii="Arial" w:cs="Arial" w:eastAsia="Arial" w:hAnsi="Arial"/>
-          <w:b w:val="0"/>
-          <w:i w:val="0"/>
-          <w:smallCaps w:val="0"/>
-          <w:strike w:val="0"/>
-          <w:color w:val="000000"/>
-          <w:sz w:val="22"/>
-          <w:szCs w:val="22"/>
-          <w:u w:val="none"/>
-          <w:shd w:fill="auto" w:val="clear"/>
-          <w:vertAlign w:val="baseline"/>
-        </w:rPr>
-      </w:pPr>
-      <w:r>
-        <w:rPr>
-          <w:rFonts w:ascii="Arial" w:cs="Arial" w:eastAsia="Arial" w:hAnsi="Arial"/>
-          <w:b w:val="0"/>
-          <w:i w:val="0"/>
-          <w:smallCaps w:val="0"/>
-          <w:strike w:val="0"/>
-          <w:color w:val="000000"/>
-          <w:sz w:val="22"/>
-          <w:szCs w:val="22"/>
-          <w:u w:val="none"/>
-          <w:shd w:fill="auto" w:val="clear"/>
-          <w:vertAlign w:val="baseline"/>
-          <w:rtl w:val="0"/>
-        </w:rPr>
-        <w:t xml:space="preserve">• Luis Gabriel </w:t>
-      </w:r>
-    </w:p>
-    <w:p>
-      <w:pPr>
-        <w:keepNext w:val="0"/>
-        <w:keepLines w:val="0"/>
-        <w:pageBreakBefore w:val="0"/>
-        <w:widowControl w:val="0"/>
-        <w:pBdr>
-          <w:top w:space="0" w:sz="0" w:val="nil"/>
-          <w:left w:space="0" w:sz="0" w:val="nil"/>
-          <w:bottom w:space="0" w:sz="0" w:val="nil"/>
-          <w:right w:space="0" w:sz="0" w:val="nil"/>
-          <w:between w:space="0" w:sz="0" w:val="nil"/>
-        </w:pBdr>
-        <w:shd w:fill="auto" w:val="clear"/>
-        <w:spacing w:after="0" w:before="232.9425048828125" w:line="240" w:lineRule="auto"/>
-        <w:ind w:left="6.00006103515625" w:right="0" w:firstLine="0"/>
-        <w:jc w:val="left"/>
-        <w:rPr>
-          <w:rFonts w:ascii="Arial" w:cs="Arial" w:eastAsia="Arial" w:hAnsi="Arial"/>
-          <w:b w:val="1"/>
-          <w:i w:val="0"/>
-          <w:smallCaps w:val="0"/>
-          <w:strike w:val="0"/>
-          <w:color w:val="000000"/>
-          <w:sz w:val="24"/>
-          <w:szCs w:val="24"/>
-          <w:u w:val="none"/>
-          <w:shd w:fill="auto" w:val="clear"/>
-          <w:vertAlign w:val="baseline"/>
-        </w:rPr>
-      </w:pPr>
-      <w:r>
-        <w:rPr>
-          <w:rFonts w:ascii="Arial" w:cs="Arial" w:eastAsia="Arial" w:hAnsi="Arial"/>
-          <w:b w:val="1"/>
-          <w:i w:val="0"/>
-          <w:smallCaps w:val="0"/>
-          <w:strike w:val="0"/>
-          <w:color w:val="000000"/>
-          <w:sz w:val="24"/>
-          <w:szCs w:val="24"/>
-          <w:u w:val="none"/>
-          <w:shd w:fill="auto" w:val="clear"/>
-          <w:vertAlign w:val="baseline"/>
-          <w:rtl w:val="0"/>
-        </w:rPr>
-        <w:t xml:space="preserve">2. Tema do Brainstorm </w:t>
-      </w:r>
-    </w:p>
-    <w:p>
-      <w:pPr>
-        <w:keepNext w:val="0"/>
-        <w:keepLines w:val="0"/>
-        <w:pageBreakBefore w:val="0"/>
-        <w:widowControl w:val="0"/>
-        <w:pBdr>
-          <w:top w:space="0" w:sz="0" w:val="nil"/>
-          <w:left w:space="0" w:sz="0" w:val="nil"/>
-          <w:bottom w:space="0" w:sz="0" w:val="nil"/>
-          <w:right w:space="0" w:sz="0" w:val="nil"/>
-          <w:between w:space="0" w:sz="0" w:val="nil"/>
-        </w:pBdr>
-        <w:shd w:fill="auto" w:val="clear"/>
-        <w:spacing w:after="0" w:before="529.4610595703125" w:line="240" w:lineRule="auto"/>
-        <w:ind w:left="9.900054931640625" w:right="0" w:firstLine="0"/>
-        <w:jc w:val="left"/>
-        <w:rPr>
-          <w:rFonts w:ascii="Arial" w:cs="Arial" w:eastAsia="Arial" w:hAnsi="Arial"/>
-          <w:b w:val="0"/>
-          <w:i w:val="0"/>
-          <w:smallCaps w:val="0"/>
-          <w:strike w:val="0"/>
-          <w:color w:val="000000"/>
-          <w:sz w:val="22"/>
-          <w:szCs w:val="22"/>
-          <w:u w:val="none"/>
-          <w:shd w:fill="auto" w:val="clear"/>
-          <w:vertAlign w:val="baseline"/>
-        </w:rPr>
-      </w:pPr>
-      <w:r>
-        <w:rPr>
-          <w:rFonts w:ascii="Arial" w:cs="Arial" w:eastAsia="Arial" w:hAnsi="Arial"/>
-          <w:b w:val="0"/>
-          <w:i w:val="0"/>
-          <w:smallCaps w:val="0"/>
-          <w:strike w:val="0"/>
-          <w:color w:val="000000"/>
-          <w:sz w:val="22"/>
-          <w:szCs w:val="22"/>
-          <w:u w:val="none"/>
-          <w:shd w:fill="auto" w:val="clear"/>
-          <w:vertAlign w:val="baseline"/>
-          <w:rtl w:val="0"/>
-        </w:rPr>
-        <w:t xml:space="preserve">Solução de Software para um Estacionamento </w:t>
-      </w:r>
-    </w:p>
-    <w:p>
-      <w:pPr>
-        <w:keepNext w:val="0"/>
-        <w:keepLines w:val="0"/>
-        <w:pageBreakBefore w:val="0"/>
-        <w:widowControl w:val="0"/>
-        <w:pBdr>
-          <w:top w:space="0" w:sz="0" w:val="nil"/>
-          <w:left w:space="0" w:sz="0" w:val="nil"/>
-          <w:bottom w:space="0" w:sz="0" w:val="nil"/>
-          <w:right w:space="0" w:sz="0" w:val="nil"/>
-          <w:between w:space="0" w:sz="0" w:val="nil"/>
-        </w:pBdr>
-        <w:shd w:fill="auto" w:val="clear"/>
-        <w:spacing w:after="0" w:before="232.9473876953125" w:line="240" w:lineRule="auto"/>
-        <w:ind w:left="9.120025634765625" w:right="0" w:firstLine="0"/>
-        <w:jc w:val="left"/>
-        <w:rPr>
-          <w:rFonts w:ascii="Arial" w:cs="Arial" w:eastAsia="Arial" w:hAnsi="Arial"/>
-          <w:b w:val="1"/>
-          <w:i w:val="0"/>
-          <w:smallCaps w:val="0"/>
-          <w:strike w:val="0"/>
-          <w:color w:val="000000"/>
-          <w:sz w:val="24"/>
-          <w:szCs w:val="24"/>
-          <w:u w:val="none"/>
-          <w:shd w:fill="auto" w:val="clear"/>
-          <w:vertAlign w:val="baseline"/>
-        </w:rPr>
-      </w:pPr>
-      <w:r>
-        <w:rPr>
-          <w:rFonts w:ascii="Arial" w:cs="Arial" w:eastAsia="Arial" w:hAnsi="Arial"/>
-          <w:b w:val="1"/>
-          <w:i w:val="0"/>
-          <w:smallCaps w:val="0"/>
-          <w:strike w:val="0"/>
-          <w:color w:val="000000"/>
-          <w:sz w:val="24"/>
-          <w:szCs w:val="24"/>
-          <w:u w:val="none"/>
-          <w:shd w:fill="auto" w:val="clear"/>
-          <w:vertAlign w:val="baseline"/>
-          <w:rtl w:val="0"/>
-        </w:rPr>
-        <w:t xml:space="preserve">3. Objetivo </w:t>
-      </w:r>
-    </w:p>
-    <w:p>
-      <w:pPr>
-        <w:keepNext w:val="0"/>
-        <w:keepLines w:val="0"/>
-        <w:pageBreakBefore w:val="0"/>
-        <w:widowControl w:val="0"/>
-        <w:pBdr>
-          <w:top w:space="0" w:sz="0" w:val="nil"/>
-          <w:left w:space="0" w:sz="0" w:val="nil"/>
-          <w:bottom w:space="0" w:sz="0" w:val="nil"/>
-          <w:right w:space="0" w:sz="0" w:val="nil"/>
-          <w:between w:space="0" w:sz="0" w:val="nil"/>
-        </w:pBdr>
-        <w:shd w:fill="auto" w:val="clear"/>
-        <w:spacing w:after="0" w:before="555.9063720703125" w:line="264.369535446167" w:lineRule="auto"/>
-        <w:ind w:left="7.920074462890625" w:right="636.9708251953125" w:firstLine="9.019927978515625"/>
-        <w:jc w:val="left"/>
-        <w:rPr>
-          <w:rFonts w:ascii="Arial" w:cs="Arial" w:eastAsia="Arial" w:hAnsi="Arial"/>
-          <w:b w:val="0"/>
-          <w:i w:val="0"/>
-          <w:smallCaps w:val="0"/>
-          <w:strike w:val="0"/>
-          <w:color w:val="000000"/>
-          <w:sz w:val="22"/>
-          <w:szCs w:val="22"/>
-          <w:u w:val="none"/>
-          <w:shd w:fill="auto" w:val="clear"/>
-          <w:vertAlign w:val="baseline"/>
-        </w:rPr>
-      </w:pPr>
-      <w:r>
-        <w:rPr>
-          <w:rFonts w:ascii="Arial" w:cs="Arial" w:eastAsia="Arial" w:hAnsi="Arial"/>
-          <w:b w:val="0"/>
-          <w:i w:val="0"/>
-          <w:smallCaps w:val="0"/>
-          <w:strike w:val="0"/>
-          <w:color w:val="000000"/>
-          <w:sz w:val="22"/>
-          <w:szCs w:val="22"/>
-          <w:u w:val="none"/>
-          <w:shd w:fill="auto" w:val="clear"/>
-          <w:vertAlign w:val="baseline"/>
-          <w:rtl w:val="0"/>
-        </w:rPr>
-        <w:t xml:space="preserve">Definir ideias, alternativas e soluções relacionadas ao tema acima, para posterior análise e priorização. </w:t>
-      </w:r>
-    </w:p>
-    <w:p>
-      <w:pPr>
-        <w:keepNext w:val="0"/>
-        <w:keepLines w:val="0"/>
-        <w:pageBreakBefore w:val="0"/>
-        <w:widowControl w:val="0"/>
-        <w:pBdr>
-          <w:top w:space="0" w:sz="0" w:val="nil"/>
-          <w:left w:space="0" w:sz="0" w:val="nil"/>
-          <w:bottom w:space="0" w:sz="0" w:val="nil"/>
-          <w:right w:space="0" w:sz="0" w:val="nil"/>
-          <w:between w:space="0" w:sz="0" w:val="nil"/>
-        </w:pBdr>
-        <w:shd w:fill="auto" w:val="clear"/>
-        <w:spacing w:after="0" w:before="210.6036376953125" w:line="240" w:lineRule="auto"/>
-        <w:ind w:left="4.5599365234375" w:right="0" w:firstLine="0"/>
-        <w:jc w:val="left"/>
-        <w:rPr>
-          <w:rFonts w:ascii="Arial" w:cs="Arial" w:eastAsia="Arial" w:hAnsi="Arial"/>
-          <w:b w:val="1"/>
-          <w:i w:val="0"/>
-          <w:smallCaps w:val="0"/>
-          <w:strike w:val="0"/>
-          <w:color w:val="000000"/>
-          <w:sz w:val="24"/>
-          <w:szCs w:val="24"/>
-          <w:u w:val="none"/>
-          <w:shd w:fill="auto" w:val="clear"/>
-          <w:vertAlign w:val="baseline"/>
-        </w:rPr>
-      </w:pPr>
-      <w:r>
-        <w:rPr>
-          <w:rFonts w:ascii="Arial" w:cs="Arial" w:eastAsia="Arial" w:hAnsi="Arial"/>
-          <w:b w:val="1"/>
-          <w:i w:val="0"/>
-          <w:smallCaps w:val="0"/>
-          <w:strike w:val="0"/>
-          <w:color w:val="000000"/>
-          <w:sz w:val="24"/>
-          <w:szCs w:val="24"/>
-          <w:u w:val="none"/>
-          <w:shd w:fill="auto" w:val="clear"/>
-          <w:vertAlign w:val="baseline"/>
-          <w:rtl w:val="0"/>
-        </w:rPr>
-        <w:t xml:space="preserve">4. Dinâmica da Reunião </w:t>
-      </w:r>
-    </w:p>
-    <w:p>
-      <w:pPr>
-        <w:keepNext w:val="0"/>
-        <w:keepLines w:val="0"/>
-        <w:pageBreakBefore w:val="0"/>
-        <w:widowControl w:val="0"/>
-        <w:pBdr>
-          <w:top w:space="0" w:sz="0" w:val="nil"/>
-          <w:left w:space="0" w:sz="0" w:val="nil"/>
-          <w:bottom w:space="0" w:sz="0" w:val="nil"/>
-          <w:right w:space="0" w:sz="0" w:val="nil"/>
-          <w:between w:space="0" w:sz="0" w:val="nil"/>
-        </w:pBdr>
-        <w:shd w:fill="auto" w:val="clear"/>
-        <w:spacing w:after="0" w:before="555.9112548828125" w:line="240" w:lineRule="auto"/>
-        <w:ind w:left="11.660003662109375" w:right="0" w:firstLine="0"/>
-        <w:jc w:val="left"/>
-        <w:rPr>
-          <w:rFonts w:ascii="Arial" w:cs="Arial" w:eastAsia="Arial" w:hAnsi="Arial"/>
-          <w:b w:val="0"/>
-          <w:i w:val="0"/>
-          <w:smallCaps w:val="0"/>
-          <w:strike w:val="0"/>
-          <w:color w:val="000000"/>
-          <w:sz w:val="22"/>
-          <w:szCs w:val="22"/>
-          <w:u w:val="none"/>
-          <w:shd w:fill="auto" w:val="clear"/>
-          <w:vertAlign w:val="baseline"/>
-        </w:rPr>
-      </w:pPr>
-      <w:r>
-        <w:rPr>
-          <w:rFonts w:ascii="Arial" w:cs="Arial" w:eastAsia="Arial" w:hAnsi="Arial"/>
-          <w:b w:val="0"/>
-          <w:i w:val="0"/>
-          <w:smallCaps w:val="0"/>
-          <w:strike w:val="0"/>
-          <w:color w:val="000000"/>
-          <w:sz w:val="22"/>
-          <w:szCs w:val="22"/>
-          <w:u w:val="none"/>
-          <w:shd w:fill="auto" w:val="clear"/>
-          <w:vertAlign w:val="baseline"/>
-          <w:rtl w:val="0"/>
-        </w:rPr>
-        <w:t xml:space="preserve">• Abertura e contextualização do tema. </w:t>
-      </w:r>
-    </w:p>
-    <w:p>
-      <w:pPr>
-        <w:keepNext w:val="0"/>
-        <w:keepLines w:val="0"/>
-        <w:pageBreakBefore w:val="0"/>
-        <w:widowControl w:val="0"/>
-        <w:pBdr>
-          <w:top w:space="0" w:sz="0" w:val="nil"/>
-          <w:left w:space="0" w:sz="0" w:val="nil"/>
-          <w:bottom w:space="0" w:sz="0" w:val="nil"/>
-          <w:right w:space="0" w:sz="0" w:val="nil"/>
-          <w:between w:space="0" w:sz="0" w:val="nil"/>
-        </w:pBdr>
-        <w:shd w:fill="auto" w:val="clear"/>
-        <w:spacing w:after="0" w:before="234.1827392578125" w:line="264.3739700317383" w:lineRule="auto"/>
-        <w:ind w:left="361.97998046875" w:right="492.48046875" w:hanging="350.3199768066406"/>
-        <w:jc w:val="left"/>
-        <w:rPr>
-          <w:rFonts w:ascii="Arial" w:cs="Arial" w:eastAsia="Arial" w:hAnsi="Arial"/>
-          <w:b w:val="0"/>
-          <w:i w:val="0"/>
-          <w:smallCaps w:val="0"/>
-          <w:strike w:val="0"/>
-          <w:color w:val="000000"/>
-          <w:sz w:val="22"/>
-          <w:szCs w:val="22"/>
-          <w:u w:val="none"/>
-          <w:shd w:fill="auto" w:val="clear"/>
-          <w:vertAlign w:val="baseline"/>
-        </w:rPr>
-      </w:pPr>
-      <w:r>
-        <w:rPr>
-          <w:rFonts w:ascii="Arial" w:cs="Arial" w:eastAsia="Arial" w:hAnsi="Arial"/>
-          <w:b w:val="0"/>
-          <w:i w:val="0"/>
-          <w:smallCaps w:val="0"/>
-          <w:strike w:val="0"/>
-          <w:color w:val="000000"/>
-          <w:sz w:val="22"/>
-          <w:szCs w:val="22"/>
-          <w:u w:val="none"/>
-          <w:shd w:fill="auto" w:val="clear"/>
-          <w:vertAlign w:val="baseline"/>
-          <w:rtl w:val="0"/>
-        </w:rPr>
-        <w:t xml:space="preserve">• Levantamento de ideias pelos participantes (sem julgamentos ou críticas nesta fase). </w:t>
-      </w:r>
-    </w:p>
-    <w:p>
-      <w:pPr>
-        <w:keepNext w:val="0"/>
-        <w:keepLines w:val="0"/>
-        <w:pageBreakBefore w:val="0"/>
-        <w:widowControl w:val="0"/>
-        <w:pBdr>
-          <w:top w:space="0" w:sz="0" w:val="nil"/>
-          <w:left w:space="0" w:sz="0" w:val="nil"/>
-          <w:bottom w:space="0" w:sz="0" w:val="nil"/>
-          <w:right w:space="0" w:sz="0" w:val="nil"/>
-          <w:between w:space="0" w:sz="0" w:val="nil"/>
-        </w:pBdr>
-        <w:shd w:fill="auto" w:val="clear"/>
-        <w:spacing w:after="0" w:before="211.83990478515625" w:line="240" w:lineRule="auto"/>
-        <w:ind w:left="11.660003662109375" w:right="0" w:firstLine="0"/>
-        <w:jc w:val="left"/>
-        <w:rPr>
-          <w:rFonts w:ascii="Arial" w:cs="Arial" w:eastAsia="Arial" w:hAnsi="Arial"/>
-          <w:b w:val="0"/>
-          <w:i w:val="0"/>
-          <w:smallCaps w:val="0"/>
-          <w:strike w:val="0"/>
-          <w:color w:val="000000"/>
-          <w:sz w:val="22"/>
-          <w:szCs w:val="22"/>
-          <w:u w:val="none"/>
-          <w:shd w:fill="auto" w:val="clear"/>
-          <w:vertAlign w:val="baseline"/>
-        </w:rPr>
-      </w:pPr>
-      <w:r>
-        <w:rPr>
-          <w:rFonts w:ascii="Arial" w:cs="Arial" w:eastAsia="Arial" w:hAnsi="Arial"/>
-          <w:b w:val="0"/>
-          <w:i w:val="0"/>
-          <w:smallCaps w:val="0"/>
-          <w:strike w:val="0"/>
-          <w:color w:val="000000"/>
-          <w:sz w:val="22"/>
-          <w:szCs w:val="22"/>
-          <w:u w:val="none"/>
-          <w:shd w:fill="auto" w:val="clear"/>
-          <w:vertAlign w:val="baseline"/>
-          <w:rtl w:val="0"/>
-        </w:rPr>
-        <w:t xml:space="preserve">• Registro das ideias apresentadas. </w:t>
-      </w:r>
-    </w:p>
-    <w:p>
-      <w:pPr>
-        <w:keepNext w:val="0"/>
-        <w:keepLines w:val="0"/>
-        <w:pageBreakBefore w:val="0"/>
-        <w:widowControl w:val="0"/>
-        <w:pBdr>
-          <w:top w:space="0" w:sz="0" w:val="nil"/>
-          <w:left w:space="0" w:sz="0" w:val="nil"/>
-          <w:bottom w:space="0" w:sz="0" w:val="nil"/>
-          <w:right w:space="0" w:sz="0" w:val="nil"/>
-          <w:between w:space="0" w:sz="0" w:val="nil"/>
-        </w:pBdr>
-        <w:shd w:fill="auto" w:val="clear"/>
-        <w:spacing w:after="0" w:before="234.1876220703125" w:line="240" w:lineRule="auto"/>
-        <w:ind w:left="11.660003662109375" w:right="0" w:firstLine="0"/>
-        <w:jc w:val="left"/>
-        <w:rPr>
-          <w:rFonts w:ascii="Arial" w:cs="Arial" w:eastAsia="Arial" w:hAnsi="Arial"/>
-          <w:b w:val="0"/>
-          <w:i w:val="0"/>
-          <w:smallCaps w:val="0"/>
-          <w:strike w:val="0"/>
-          <w:color w:val="000000"/>
-          <w:sz w:val="22"/>
-          <w:szCs w:val="22"/>
-          <w:u w:val="none"/>
-          <w:shd w:fill="auto" w:val="clear"/>
-          <w:vertAlign w:val="baseline"/>
-        </w:rPr>
-      </w:pPr>
-      <w:r>
-        <w:rPr>
-          <w:rFonts w:ascii="Arial" w:cs="Arial" w:eastAsia="Arial" w:hAnsi="Arial"/>
-          <w:b w:val="0"/>
-          <w:i w:val="0"/>
-          <w:smallCaps w:val="0"/>
-          <w:strike w:val="0"/>
-          <w:color w:val="000000"/>
-          <w:sz w:val="22"/>
-          <w:szCs w:val="22"/>
-          <w:u w:val="none"/>
-          <w:shd w:fill="auto" w:val="clear"/>
-          <w:vertAlign w:val="baseline"/>
-          <w:rtl w:val="0"/>
-        </w:rPr>
-        <w:t xml:space="preserve">• Discussão inicial de agrupamento/afinidade entre ideias. </w:t>
-      </w:r>
-    </w:p>
-    <w:p>
-      <w:pPr>
-        <w:keepNext w:val="0"/>
-        <w:keepLines w:val="0"/>
-        <w:pageBreakBefore w:val="0"/>
-        <w:widowControl w:val="0"/>
-        <w:pBdr>
-          <w:top w:space="0" w:sz="0" w:val="nil"/>
-          <w:left w:space="0" w:sz="0" w:val="nil"/>
-          <w:bottom w:space="0" w:sz="0" w:val="nil"/>
-          <w:right w:space="0" w:sz="0" w:val="nil"/>
-          <w:between w:space="0" w:sz="0" w:val="nil"/>
-        </w:pBdr>
-        <w:shd w:fill="auto" w:val="clear"/>
-        <w:spacing w:after="0" w:before="232.9425048828125" w:line="240" w:lineRule="auto"/>
-        <w:ind w:left="10.55999755859375" w:right="0" w:firstLine="0"/>
-        <w:jc w:val="left"/>
-        <w:rPr>
-          <w:rFonts w:ascii="Arial" w:cs="Arial" w:eastAsia="Arial" w:hAnsi="Arial"/>
-          <w:b w:val="1"/>
-          <w:i w:val="0"/>
-          <w:smallCaps w:val="0"/>
-          <w:strike w:val="0"/>
-          <w:color w:val="000000"/>
-          <w:sz w:val="24"/>
-          <w:szCs w:val="24"/>
-          <w:u w:val="none"/>
-          <w:shd w:fill="auto" w:val="clear"/>
-          <w:vertAlign w:val="baseline"/>
-        </w:rPr>
-      </w:pPr>
-      <w:r>
-        <w:rPr>
-          <w:rFonts w:ascii="Arial" w:cs="Arial" w:eastAsia="Arial" w:hAnsi="Arial"/>
-          <w:b w:val="1"/>
-          <w:i w:val="0"/>
-          <w:smallCaps w:val="0"/>
-          <w:strike w:val="0"/>
-          <w:color w:val="000000"/>
-          <w:sz w:val="24"/>
-          <w:szCs w:val="24"/>
-          <w:u w:val="none"/>
-          <w:shd w:fill="auto" w:val="clear"/>
-          <w:vertAlign w:val="baseline"/>
-          <w:rtl w:val="0"/>
-        </w:rPr>
-        <w:t xml:space="preserve">5. Ideias Apresentadas </w:t>
-      </w:r>
-    </w:p>
-    <w:p>
-      <w:pPr>
-        <w:keepNext w:val="0"/>
-        <w:keepLines w:val="0"/>
-        <w:pageBreakBefore w:val="0"/>
-        <w:widowControl w:val="0"/>
-        <w:pBdr>
-          <w:top w:space="0" w:sz="0" w:val="nil"/>
-          <w:left w:space="0" w:sz="0" w:val="nil"/>
-          <w:bottom w:space="0" w:sz="0" w:val="nil"/>
-          <w:right w:space="0" w:sz="0" w:val="nil"/>
-          <w:between w:space="0" w:sz="0" w:val="nil"/>
-        </w:pBdr>
-        <w:shd w:fill="auto" w:val="clear"/>
-        <w:spacing w:after="0" w:before="529.4610595703125" w:line="240" w:lineRule="auto"/>
-        <w:ind w:left="11.660003662109375" w:right="0" w:firstLine="0"/>
-        <w:jc w:val="left"/>
-        <w:rPr>
-          <w:rFonts w:ascii="Arial" w:cs="Arial" w:eastAsia="Arial" w:hAnsi="Arial"/>
-          <w:b w:val="0"/>
-          <w:i w:val="0"/>
-          <w:smallCaps w:val="0"/>
-          <w:strike w:val="0"/>
-          <w:color w:val="000000"/>
-          <w:sz w:val="22"/>
-          <w:szCs w:val="22"/>
-          <w:u w:val="none"/>
-          <w:shd w:fill="auto" w:val="clear"/>
-          <w:vertAlign w:val="baseline"/>
-        </w:rPr>
-      </w:pPr>
-      <w:r>
-        <w:rPr>
-          <w:rFonts w:ascii="Arial" w:cs="Arial" w:eastAsia="Arial" w:hAnsi="Arial"/>
-          <w:b w:val="0"/>
-          <w:i w:val="0"/>
-          <w:smallCaps w:val="0"/>
-          <w:strike w:val="0"/>
-          <w:color w:val="000000"/>
-          <w:sz w:val="22"/>
-          <w:szCs w:val="22"/>
-          <w:u w:val="none"/>
-          <w:shd w:fill="auto" w:val="clear"/>
-          <w:vertAlign w:val="baseline"/>
-          <w:rtl w:val="0"/>
-        </w:rPr>
-        <w:t xml:space="preserve">• Sistema de controle para controlar quantidade de vagas</w:t>
-      </w:r>
-    </w:p>
-    <w:p>
-      <w:pPr>
-        <w:keepNext w:val="0"/>
-        <w:keepLines w:val="0"/>
-        <w:pageBreakBefore w:val="0"/>
-        <w:widowControl w:val="0"/>
-        <w:pBdr>
-          <w:top w:space="0" w:sz="0" w:val="nil"/>
-          <w:left w:space="0" w:sz="0" w:val="nil"/>
-          <w:bottom w:space="0" w:sz="0" w:val="nil"/>
-          <w:right w:space="0" w:sz="0" w:val="nil"/>
-          <w:between w:space="0" w:sz="0" w:val="nil"/>
-        </w:pBdr>
-        <w:shd w:fill="auto" w:val="clear"/>
-        <w:spacing w:after="0" w:before="0" w:line="446.11498832702637" w:lineRule="auto"/>
-        <w:ind w:left="11.660003662109375" w:right="716.19140625" w:firstLine="0"/>
-        <w:jc w:val="left"/>
-        <w:rPr>
-          <w:rFonts w:ascii="Arial" w:cs="Arial" w:eastAsia="Arial" w:hAnsi="Arial"/>
-          <w:b w:val="0"/>
-          <w:i w:val="0"/>
-          <w:smallCaps w:val="0"/>
-          <w:strike w:val="0"/>
-          <w:color w:val="000000"/>
-          <w:sz w:val="22"/>
-          <w:szCs w:val="22"/>
-          <w:u w:val="none"/>
-          <w:shd w:fill="auto" w:val="clear"/>
-          <w:vertAlign w:val="baseline"/>
-        </w:rPr>
-      </w:pPr>
-      <w:r>
-        <w:rPr>
-          <w:rFonts w:ascii="Arial" w:cs="Arial" w:eastAsia="Arial" w:hAnsi="Arial"/>
-          <w:b w:val="0"/>
-          <w:i w:val="0"/>
-          <w:smallCaps w:val="0"/>
-          <w:strike w:val="0"/>
-          <w:color w:val="000000"/>
-          <w:sz w:val="22"/>
-          <w:szCs w:val="22"/>
-          <w:u w:val="none"/>
-          <w:shd w:fill="auto" w:val="clear"/>
-          <w:vertAlign w:val="baseline"/>
-          <w:rtl w:val="0"/>
-        </w:rPr>
-        <w:t xml:space="preserve">• Sistema de controle para gestão de tempo de carros no estacionamento • Manobristas irão acompanhar pelo sistema quantidade de vagas disponíveis • Controle do estacionamento via software </w:t>
-      </w:r>
-    </w:p>
-    <w:p>
-      <w:pPr>
-        <w:keepNext w:val="0"/>
-        <w:keepLines w:val="0"/>
-        <w:pageBreakBefore w:val="0"/>
-        <w:widowControl w:val="0"/>
-        <w:pBdr>
-          <w:top w:space="0" w:sz="0" w:val="nil"/>
-          <w:left w:space="0" w:sz="0" w:val="nil"/>
-          <w:bottom w:space="0" w:sz="0" w:val="nil"/>
-          <w:right w:space="0" w:sz="0" w:val="nil"/>
-          <w:between w:space="0" w:sz="0" w:val="nil"/>
-        </w:pBdr>
-        <w:shd w:fill="auto" w:val="clear"/>
-        <w:spacing w:after="0" w:before="45.2490234375" w:line="240" w:lineRule="auto"/>
-        <w:ind w:left="11.660003662109375" w:right="0" w:firstLine="0"/>
-        <w:jc w:val="left"/>
-        <w:rPr>
-          <w:rFonts w:ascii="Arial" w:cs="Arial" w:eastAsia="Arial" w:hAnsi="Arial"/>
-          <w:b w:val="0"/>
-          <w:i w:val="0"/>
-          <w:smallCaps w:val="0"/>
-          <w:strike w:val="0"/>
-          <w:color w:val="000000"/>
-          <w:sz w:val="22"/>
-          <w:szCs w:val="22"/>
-          <w:u w:val="none"/>
-          <w:shd w:fill="auto" w:val="clear"/>
-          <w:vertAlign w:val="baseline"/>
-        </w:rPr>
-      </w:pPr>
-      <w:r>
-        <w:rPr>
-          <w:rFonts w:ascii="Arial" w:cs="Arial" w:eastAsia="Arial" w:hAnsi="Arial"/>
-          <w:b w:val="0"/>
-          <w:i w:val="0"/>
-          <w:smallCaps w:val="0"/>
-          <w:strike w:val="0"/>
-          <w:color w:val="000000"/>
-          <w:sz w:val="22"/>
-          <w:szCs w:val="22"/>
-          <w:u w:val="none"/>
-          <w:shd w:fill="auto" w:val="clear"/>
-          <w:vertAlign w:val="baseline"/>
-          <w:rtl w:val="0"/>
-        </w:rPr>
-        <w:t xml:space="preserve">• adicionar formas de pagamento </w:t>
-      </w:r>
-    </w:p>
-    <w:p>
-      <w:pPr>
-        <w:keepNext w:val="0"/>
-        <w:keepLines w:val="0"/>
-        <w:pageBreakBefore w:val="0"/>
-        <w:widowControl w:val="0"/>
-        <w:pBdr>
-          <w:top w:space="0" w:sz="0" w:val="nil"/>
-          <w:left w:space="0" w:sz="0" w:val="nil"/>
-          <w:bottom w:space="0" w:sz="0" w:val="nil"/>
-          <w:right w:space="0" w:sz="0" w:val="nil"/>
-          <w:between w:space="0" w:sz="0" w:val="nil"/>
-        </w:pBdr>
-        <w:shd w:fill="auto" w:val="clear"/>
-        <w:spacing w:after="0" w:before="234.188232421875" w:line="240" w:lineRule="auto"/>
-        <w:ind w:left="11.660003662109375" w:right="0" w:firstLine="0"/>
-        <w:jc w:val="left"/>
-        <w:rPr>
-          <w:rFonts w:ascii="Arial" w:cs="Arial" w:eastAsia="Arial" w:hAnsi="Arial"/>
-          <w:b w:val="0"/>
-          <w:i w:val="0"/>
-          <w:smallCaps w:val="0"/>
-          <w:strike w:val="0"/>
-          <w:color w:val="000000"/>
-          <w:sz w:val="22"/>
-          <w:szCs w:val="22"/>
-          <w:u w:val="none"/>
-          <w:shd w:fill="auto" w:val="clear"/>
-          <w:vertAlign w:val="baseline"/>
-        </w:rPr>
-      </w:pPr>
-      <w:r>
-        <w:rPr>
-          <w:rFonts w:ascii="Arial" w:cs="Arial" w:eastAsia="Arial" w:hAnsi="Arial"/>
-          <w:b w:val="0"/>
-          <w:i w:val="0"/>
-          <w:smallCaps w:val="0"/>
-          <w:strike w:val="0"/>
-          <w:color w:val="000000"/>
-          <w:sz w:val="22"/>
-          <w:szCs w:val="22"/>
-          <w:u w:val="none"/>
-          <w:shd w:fill="auto" w:val="clear"/>
-          <w:vertAlign w:val="baseline"/>
-          <w:rtl w:val="0"/>
-        </w:rPr>
-        <w:t xml:space="preserve">• Automatização de registros </w:t>
-      </w:r>
-    </w:p>
-    <w:p>
-      <w:pPr>
-        <w:keepNext w:val="0"/>
-        <w:keepLines w:val="0"/>
-        <w:pageBreakBefore w:val="0"/>
-        <w:widowControl w:val="0"/>
-        <w:pBdr>
-          <w:top w:space="0" w:sz="0" w:val="nil"/>
-          <w:left w:space="0" w:sz="0" w:val="nil"/>
-          <w:bottom w:space="0" w:sz="0" w:val="nil"/>
-          <w:right w:space="0" w:sz="0" w:val="nil"/>
-          <w:between w:space="0" w:sz="0" w:val="nil"/>
-        </w:pBdr>
-        <w:shd w:fill="auto" w:val="clear"/>
-        <w:spacing w:after="0" w:before="234.183349609375" w:line="240" w:lineRule="auto"/>
-        <w:ind w:left="11.660003662109375" w:right="0" w:firstLine="0"/>
-        <w:jc w:val="left"/>
-        <w:rPr>
-          <w:rFonts w:ascii="Arial" w:cs="Arial" w:eastAsia="Arial" w:hAnsi="Arial"/>
-          <w:b w:val="0"/>
-          <w:i w:val="0"/>
-          <w:smallCaps w:val="0"/>
-          <w:strike w:val="0"/>
-          <w:color w:val="000000"/>
-          <w:sz w:val="22"/>
-          <w:szCs w:val="22"/>
-          <w:u w:val="none"/>
-          <w:shd w:fill="auto" w:val="clear"/>
-          <w:vertAlign w:val="baseline"/>
-        </w:rPr>
-      </w:pPr>
-      <w:r>
-        <w:rPr>
-          <w:rFonts w:ascii="Arial" w:cs="Arial" w:eastAsia="Arial" w:hAnsi="Arial"/>
-          <w:b w:val="0"/>
-          <w:i w:val="0"/>
-          <w:smallCaps w:val="0"/>
-          <w:strike w:val="0"/>
-          <w:color w:val="000000"/>
-          <w:sz w:val="22"/>
-          <w:szCs w:val="22"/>
-          <w:u w:val="none"/>
-          <w:shd w:fill="auto" w:val="clear"/>
-          <w:vertAlign w:val="baseline"/>
-          <w:rtl w:val="0"/>
-        </w:rPr>
-        <w:t xml:space="preserve">• Pagamento automático EX: Sem Parar </w:t>
-      </w:r>
-    </w:p>
-    <w:p>
-      <w:pPr>
-        <w:keepNext w:val="0"/>
-        <w:keepLines w:val="0"/>
-        <w:pageBreakBefore w:val="0"/>
-        <w:widowControl w:val="0"/>
-        <w:pBdr>
-          <w:top w:space="0" w:sz="0" w:val="nil"/>
-          <w:left w:space="0" w:sz="0" w:val="nil"/>
-          <w:bottom w:space="0" w:sz="0" w:val="nil"/>
-          <w:right w:space="0" w:sz="0" w:val="nil"/>
-          <w:between w:space="0" w:sz="0" w:val="nil"/>
-        </w:pBdr>
-        <w:shd w:fill="auto" w:val="clear"/>
-        <w:spacing w:after="0" w:before="729.559326171875" w:line="240" w:lineRule="auto"/>
-        <w:ind w:left="10.0799560546875" w:right="0" w:firstLine="0"/>
-        <w:jc w:val="left"/>
-        <w:rPr>
-          <w:rFonts w:ascii="Arial" w:cs="Arial" w:eastAsia="Arial" w:hAnsi="Arial"/>
-          <w:b w:val="1"/>
-          <w:i w:val="0"/>
-          <w:smallCaps w:val="0"/>
-          <w:strike w:val="0"/>
-          <w:color w:val="000000"/>
-          <w:sz w:val="24"/>
-          <w:szCs w:val="24"/>
-          <w:u w:val="none"/>
-          <w:shd w:fill="auto" w:val="clear"/>
-          <w:vertAlign w:val="baseline"/>
-        </w:rPr>
-      </w:pPr>
-      <w:r>
-        <w:rPr>
-          <w:rFonts w:ascii="Arial" w:cs="Arial" w:eastAsia="Arial" w:hAnsi="Arial"/>
-          <w:b w:val="1"/>
-          <w:i w:val="0"/>
-          <w:smallCaps w:val="0"/>
-          <w:strike w:val="0"/>
-          <w:color w:val="000000"/>
-          <w:sz w:val="24"/>
-          <w:szCs w:val="24"/>
-          <w:u w:val="none"/>
-          <w:shd w:fill="auto" w:val="clear"/>
-          <w:vertAlign w:val="baseline"/>
-          <w:rtl w:val="0"/>
-        </w:rPr>
-        <w:t xml:space="preserve">6. Encaminhamentos / Próximos Passos </w:t>
-      </w:r>
-    </w:p>
-    <w:p>
-      <w:pPr>
-        <w:keepNext w:val="0"/>
-        <w:keepLines w:val="0"/>
-        <w:pageBreakBefore w:val="0"/>
-        <w:widowControl w:val="0"/>
-        <w:pBdr>
-          <w:top w:space="0" w:sz="0" w:val="nil"/>
-          <w:left w:space="0" w:sz="0" w:val="nil"/>
-          <w:bottom w:space="0" w:sz="0" w:val="nil"/>
-          <w:right w:space="0" w:sz="0" w:val="nil"/>
-          <w:between w:space="0" w:sz="0" w:val="nil"/>
-        </w:pBdr>
-        <w:shd w:fill="auto" w:val="clear"/>
-        <w:spacing w:after="0" w:before="555.90087890625" w:line="240" w:lineRule="auto"/>
-        <w:ind w:left="11.660003662109375" w:right="0" w:firstLine="0"/>
-        <w:jc w:val="left"/>
-        <w:rPr>
-          <w:rFonts w:ascii="Arial" w:cs="Arial" w:eastAsia="Arial" w:hAnsi="Arial"/>
-          <w:b w:val="0"/>
-          <w:i w:val="0"/>
-          <w:smallCaps w:val="0"/>
-          <w:strike w:val="0"/>
-          <w:color w:val="000000"/>
-          <w:sz w:val="22"/>
-          <w:szCs w:val="22"/>
-          <w:u w:val="none"/>
-          <w:shd w:fill="auto" w:val="clear"/>
-          <w:vertAlign w:val="baseline"/>
-        </w:rPr>
-      </w:pPr>
-      <w:r>
-        <w:rPr>
-          <w:rFonts w:ascii="Arial" w:cs="Arial" w:eastAsia="Arial" w:hAnsi="Arial"/>
-          <w:b w:val="0"/>
-          <w:i w:val="0"/>
-          <w:smallCaps w:val="0"/>
-          <w:strike w:val="0"/>
-          <w:color w:val="000000"/>
-          <w:sz w:val="22"/>
-          <w:szCs w:val="22"/>
-          <w:u w:val="none"/>
-          <w:shd w:fill="auto" w:val="clear"/>
-          <w:vertAlign w:val="baseline"/>
-          <w:rtl w:val="0"/>
-        </w:rPr>
-        <w:t xml:space="preserve">• Consolidar as ideias registradas. </w:t>
-      </w:r>
-    </w:p>
-    <w:p>
-      <w:pPr>
-        <w:keepNext w:val="0"/>
-        <w:keepLines w:val="0"/>
-        <w:pageBreakBefore w:val="0"/>
-        <w:widowControl w:val="0"/>
-        <w:pBdr>
-          <w:top w:space="0" w:sz="0" w:val="nil"/>
-          <w:left w:space="0" w:sz="0" w:val="nil"/>
-          <w:bottom w:space="0" w:sz="0" w:val="nil"/>
-          <w:right w:space="0" w:sz="0" w:val="nil"/>
-          <w:between w:space="0" w:sz="0" w:val="nil"/>
-        </w:pBdr>
-        <w:shd w:fill="auto" w:val="clear"/>
-        <w:spacing w:after="0" w:before="234.1876220703125" w:line="240" w:lineRule="auto"/>
-        <w:ind w:left="11.660003662109375" w:right="0" w:firstLine="0"/>
-        <w:jc w:val="left"/>
-        <w:rPr>
-          <w:rFonts w:ascii="Arial" w:cs="Arial" w:eastAsia="Arial" w:hAnsi="Arial"/>
-          <w:b w:val="0"/>
-          <w:i w:val="0"/>
-          <w:smallCaps w:val="0"/>
-          <w:strike w:val="0"/>
-          <w:color w:val="000000"/>
-          <w:sz w:val="22"/>
-          <w:szCs w:val="22"/>
-          <w:u w:val="none"/>
-          <w:shd w:fill="auto" w:val="clear"/>
-          <w:vertAlign w:val="baseline"/>
-        </w:rPr>
-      </w:pPr>
-      <w:r>
-        <w:rPr>
-          <w:rFonts w:ascii="Arial" w:cs="Arial" w:eastAsia="Arial" w:hAnsi="Arial"/>
-          <w:b w:val="0"/>
-          <w:i w:val="0"/>
-          <w:smallCaps w:val="0"/>
-          <w:strike w:val="0"/>
-          <w:color w:val="000000"/>
-          <w:sz w:val="22"/>
-          <w:szCs w:val="22"/>
-          <w:u w:val="none"/>
-          <w:shd w:fill="auto" w:val="clear"/>
-          <w:vertAlign w:val="baseline"/>
-          <w:rtl w:val="0"/>
-        </w:rPr>
-        <w:t xml:space="preserve">• Definir critérios de avaliação em reunião futura. </w:t>
-      </w:r>
-    </w:p>
-    <w:p>
-      <w:pPr>
-        <w:keepNext w:val="0"/>
-        <w:keepLines w:val="0"/>
-        <w:pageBreakBefore w:val="0"/>
-        <w:widowControl w:val="0"/>
-        <w:pBdr>
-          <w:top w:space="0" w:sz="0" w:val="nil"/>
-          <w:left w:space="0" w:sz="0" w:val="nil"/>
-          <w:bottom w:space="0" w:sz="0" w:val="nil"/>
-          <w:right w:space="0" w:sz="0" w:val="nil"/>
-          <w:between w:space="0" w:sz="0" w:val="nil"/>
-        </w:pBdr>
-        <w:shd w:fill="auto" w:val="clear"/>
-        <w:spacing w:after="0" w:before="234.1876220703125" w:line="444.98351097106934" w:lineRule="auto"/>
-        <w:ind w:left="9.839935302734375" w:right="1148.2977294921875" w:firstLine="1.820068359375"/>
-        <w:jc w:val="left"/>
-        <w:rPr>
-          <w:rFonts w:ascii="Arial" w:cs="Arial" w:eastAsia="Arial" w:hAnsi="Arial"/>
-          <w:b w:val="1"/>
-          <w:i w:val="0"/>
-          <w:smallCaps w:val="0"/>
-          <w:strike w:val="0"/>
-          <w:color w:val="000000"/>
-          <w:sz w:val="24"/>
-          <w:szCs w:val="24"/>
-          <w:u w:val="none"/>
-          <w:shd w:fill="auto" w:val="clear"/>
-          <w:vertAlign w:val="baseline"/>
-        </w:rPr>
-      </w:pPr>
-      <w:r>
-        <w:rPr>
-          <w:rFonts w:ascii="Arial" w:cs="Arial" w:eastAsia="Arial" w:hAnsi="Arial"/>
-          <w:b w:val="0"/>
-          <w:i w:val="0"/>
-          <w:smallCaps w:val="0"/>
-          <w:strike w:val="0"/>
-          <w:color w:val="000000"/>
-          <w:sz w:val="22"/>
-          <w:szCs w:val="22"/>
-          <w:u w:val="none"/>
-          <w:shd w:fill="auto" w:val="clear"/>
-          <w:vertAlign w:val="baseline"/>
-          <w:rtl w:val="0"/>
-        </w:rPr>
-        <w:t xml:space="preserve">• Selecionar responsáveis para análise e desenvolvimento das propostas. </w:t>
-      </w:r>
-      <w:r>
-        <w:rPr>
-          <w:rFonts w:ascii="Arial" w:cs="Arial" w:eastAsia="Arial" w:hAnsi="Arial"/>
-          <w:b w:val="1"/>
-          <w:i w:val="0"/>
-          <w:smallCaps w:val="0"/>
-          <w:strike w:val="0"/>
-          <w:color w:val="000000"/>
-          <w:sz w:val="24"/>
-          <w:szCs w:val="24"/>
-          <w:u w:val="none"/>
-          <w:shd w:fill="auto" w:val="clear"/>
-          <w:vertAlign w:val="baseline"/>
-          <w:rtl w:val="0"/>
-        </w:rPr>
-        <w:t xml:space="preserve">8. Encerramento </w:t>
-      </w:r>
-    </w:p>
-    <w:p>
-      <w:pPr>
-        <w:keepNext w:val="0"/>
-        <w:keepLines w:val="0"/>
-        <w:pageBreakBefore w:val="0"/>
-        <w:widowControl w:val="0"/>
-        <w:pBdr>
-          <w:top w:space="0" w:sz="0" w:val="nil"/>
-          <w:left w:space="0" w:sz="0" w:val="nil"/>
-          <w:bottom w:space="0" w:sz="0" w:val="nil"/>
-          <w:right w:space="0" w:sz="0" w:val="nil"/>
-          <w:between w:space="0" w:sz="0" w:val="nil"/>
-        </w:pBdr>
-        <w:shd w:fill="auto" w:val="clear"/>
-        <w:spacing w:after="0" w:before="371.3494873046875" w:line="528.7434768676758" w:lineRule="auto"/>
-        <w:ind w:left="17.38006591796875" w:right="2448.9752197265625" w:hanging="0.66009521484375"/>
-        <w:jc w:val="left"/>
-        <w:rPr>
-          <w:rFonts w:ascii="Arial" w:cs="Arial" w:eastAsia="Arial" w:hAnsi="Arial"/>
-          <w:b w:val="0"/>
-          <w:i w:val="0"/>
-          <w:smallCaps w:val="0"/>
-          <w:strike w:val="0"/>
-          <w:color w:val="000000"/>
-          <w:sz w:val="22"/>
-          <w:szCs w:val="22"/>
-          <w:u w:val="none"/>
-          <w:shd w:fill="auto" w:val="clear"/>
-          <w:vertAlign w:val="baseline"/>
-        </w:rPr>
-      </w:pPr>
-      <w:r>
-        <w:rPr>
-          <w:rFonts w:ascii="Arial" w:cs="Arial" w:eastAsia="Arial" w:hAnsi="Arial"/>
-          <w:b w:val="0"/>
-          <w:i w:val="0"/>
-          <w:smallCaps w:val="0"/>
-          <w:strike w:val="0"/>
-          <w:color w:val="000000"/>
-          <w:sz w:val="22"/>
-          <w:szCs w:val="22"/>
-          <w:u w:val="none"/>
-          <w:shd w:fill="auto" w:val="clear"/>
-          <w:vertAlign w:val="baseline"/>
-          <w:rtl w:val="0"/>
-        </w:rPr>
-        <w:t xml:space="preserve">Nada mais havendo a tratar, a reunião foi encerrada às 20h40. Responsável pelo registro: Ronaldo Filgueira Cavalcante </w:t>
-      </w:r>
-    </w:p>
-    <w:p>
-      <w:pPr>
-        <w:keepNext w:val="0"/>
-        <w:keepLines w:val="0"/>
-        <w:pageBreakBefore w:val="0"/>
-        <w:widowControl w:val="0"/>
-        <w:pBdr>
-          <w:top w:space="0" w:sz="0" w:val="nil"/>
-          <w:left w:space="0" w:sz="0" w:val="nil"/>
-          <w:bottom w:space="0" w:sz="0" w:val="nil"/>
-          <w:right w:space="0" w:sz="0" w:val="nil"/>
-          <w:between w:space="0" w:sz="0" w:val="nil"/>
-        </w:pBdr>
-        <w:shd w:fill="auto" w:val="clear"/>
-        <w:spacing w:after="0" w:before="371.3494873046875" w:line="528.7434768676758" w:lineRule="auto"/>
-        <w:ind w:left="17.38006591796875" w:right="2448.9752197265625" w:hanging="0.66009521484375"/>
-        <w:jc w:val="left"/>
-        <w:rPr/>
-      </w:pPr>
-      <w:r>
-        <w:rPr>
-          <w:rtl w:val="0"/>
-        </w:rPr>
-      </w:r>
-    </w:p>
-    <w:p>
-      <w:pPr>
-        <w:keepNext w:val="0"/>
-        <w:keepLines w:val="0"/>
-        <w:pageBreakBefore w:val="0"/>
-        <w:widowControl w:val="0"/>
-        <w:pBdr>
-          <w:top w:space="0" w:sz="0" w:val="nil"/>
-          <w:left w:space="0" w:sz="0" w:val="nil"/>
-          <w:bottom w:space="0" w:sz="0" w:val="nil"/>
-          <w:right w:space="0" w:sz="0" w:val="nil"/>
-          <w:between w:space="0" w:sz="0" w:val="nil"/>
-        </w:pBdr>
-        <w:shd w:fill="auto" w:val="clear"/>
-        <w:spacing w:after="0" w:before="0" w:line="972.1340560913086" w:lineRule="auto"/>
-        <w:ind w:left="17.38006591796875" w:right="1317.28759765625" w:firstLine="0"/>
+        <w:t xml:space="preserve">Links do trabalho</w:t>
+      </w:r>
+    </w:p>
+    <w:p>
+      <w:pPr>
+        <w:widowControl w:val="0"/>
+        <w:spacing w:before="325.1055908203125" w:line="240" w:lineRule="auto"/>
+        <w:ind w:left="16.060028076171875" w:firstLine="0"/>
         <w:jc w:val="center"/>
         <w:rPr>
-          <w:rFonts w:ascii="Arial" w:cs="Arial" w:eastAsia="Arial" w:hAnsi="Arial"/>
-          <w:b w:val="1"/>
-          <w:i w:val="0"/>
-          <w:smallCaps w:val="0"/>
-          <w:strike w:val="0"/>
-          <w:color w:val="000000"/>
-          <w:sz w:val="36"/>
-          <w:szCs w:val="36"/>
-          <w:u w:val="none"/>
-          <w:shd w:fill="auto" w:val="clear"/>
-          <w:vertAlign w:val="baseline"/>
-        </w:rPr>
-      </w:pPr>
-      <w:r>
-        <w:rPr>
-          <w:rFonts w:ascii="Arial" w:cs="Arial" w:eastAsia="Arial" w:hAnsi="Arial"/>
-          <w:b w:val="1"/>
-          <w:i w:val="0"/>
-          <w:smallCaps w:val="0"/>
-          <w:strike w:val="0"/>
-          <w:color w:val="000000"/>
-          <w:sz w:val="36"/>
-          <w:szCs w:val="36"/>
-          <w:u w:val="none"/>
-          <w:shd w:fill="auto" w:val="clear"/>
-          <w:vertAlign w:val="baseline"/>
-          <w:rtl w:val="0"/>
-        </w:rPr>
-        <w:t xml:space="preserve">Links do trabalho </w:t>
-      </w:r>
-    </w:p>
-    <w:p>
-      <w:pPr>
-        <w:keepNext w:val="0"/>
-        <w:keepLines w:val="0"/>
-        <w:pageBreakBefore w:val="0"/>
-        <w:widowControl w:val="0"/>
-        <w:pBdr>
-          <w:top w:space="0" w:sz="0" w:val="nil"/>
-          <w:left w:space="0" w:sz="0" w:val="nil"/>
-          <w:bottom w:space="0" w:sz="0" w:val="nil"/>
-          <w:right w:space="0" w:sz="0" w:val="nil"/>
-          <w:between w:space="0" w:sz="0" w:val="nil"/>
-        </w:pBdr>
-        <w:shd w:fill="auto" w:val="clear"/>
-        <w:spacing w:after="0" w:before="291.688232421875" w:line="240" w:lineRule="auto"/>
-        <w:ind w:left="3611.519775390625" w:right="0" w:firstLine="0"/>
-        <w:jc w:val="left"/>
-        <w:rPr>
-          <w:rFonts w:ascii="Arial" w:cs="Arial" w:eastAsia="Arial" w:hAnsi="Arial"/>
-          <w:b w:val="1"/>
-          <w:i w:val="0"/>
-          <w:smallCaps w:val="0"/>
-          <w:strike w:val="0"/>
+          <w:b w:val="1"/>
           <w:color w:val="1155cc"/>
           <w:sz w:val="24"/>
           <w:szCs w:val="24"/>
-          <w:u w:val="none"/>
-          <w:shd w:fill="auto" w:val="clear"/>
-          <w:vertAlign w:val="baseline"/>
         </w:rPr>
       </w:pPr>
       <w:r>
@@ -5832,39 +4722,16 @@
       </w:r>
       <w:r>
         <w:rPr>
-          <w:rFonts w:ascii="Arial" w:cs="Arial" w:eastAsia="Arial" w:hAnsi="Arial"/>
-          <w:b w:val="1"/>
-          <w:i w:val="0"/>
-          <w:smallCaps w:val="0"/>
-          <w:strike w:val="0"/>
-          <w:color w:val="1155cc"/>
-          <w:sz w:val="24"/>
-          <w:szCs w:val="24"/>
-          <w:u w:val="none"/>
-          <w:shd w:fill="auto" w:val="clear"/>
-          <w:vertAlign w:val="baseline"/>
-          <w:rtl w:val="0"/>
-        </w:rPr>
-        <w:t xml:space="preserve"> </w:t>
-      </w:r>
-    </w:p>
-    <w:p>
-      <w:pPr>
-        <w:keepNext w:val="0"/>
-        <w:keepLines w:val="0"/>
-        <w:pageBreakBefore w:val="0"/>
-        <w:widowControl w:val="0"/>
-        <w:pBdr>
-          <w:top w:space="0" w:sz="0" w:val="nil"/>
-          <w:left w:space="0" w:sz="0" w:val="nil"/>
-          <w:bottom w:space="0" w:sz="0" w:val="nil"/>
-          <w:right w:space="0" w:sz="0" w:val="nil"/>
-          <w:between w:space="0" w:sz="0" w:val="nil"/>
-        </w:pBdr>
-        <w:shd w:fill="auto" w:val="clear"/>
-        <w:spacing w:after="0" w:before="236.06201171875" w:line="240" w:lineRule="auto"/>
-        <w:ind w:left="3605.460205078125" w:right="0" w:firstLine="0"/>
-        <w:jc w:val="left"/>
+          <w:rtl w:val="0"/>
+        </w:rPr>
+      </w:r>
+    </w:p>
+    <w:p>
+      <w:pPr>
+        <w:widowControl w:val="0"/>
+        <w:spacing w:before="325.1055908203125" w:line="240" w:lineRule="auto"/>
+        <w:ind w:left="16.060028076171875" w:firstLine="0"/>
+        <w:jc w:val="center"/>
         <w:rPr>
           <w:rFonts w:ascii="Arial" w:cs="Arial" w:eastAsia="Arial" w:hAnsi="Arial"/>
           <w:b w:val="1"/>

</xml_diff>